<commit_message>
Fetching and Pulling Notes Completed
</commit_message>
<xml_diff>
--- a/8. Fetching and Pulling.docx
+++ b/8. Fetching and Pulling.docx
@@ -226,6 +226,3001 @@
           <w:szCs w:val="40"/>
         </w:rPr>
         <w:t xml:space="preserve"> ho </w:t>
+      </w:r>
+      <w:r>
+        <w:rPr>
+          <w:sz w:val="40"/>
+          <w:szCs w:val="40"/>
+        </w:rPr>
+        <w:t xml:space="preserve">or repository me changes aye </w:t>
+      </w:r>
+      <w:proofErr w:type="spellStart"/>
+      <w:r>
+        <w:rPr>
+          <w:sz w:val="40"/>
+          <w:szCs w:val="40"/>
+        </w:rPr>
+        <w:t>hein</w:t>
+      </w:r>
+      <w:proofErr w:type="spellEnd"/>
+      <w:r>
+        <w:rPr>
+          <w:sz w:val="40"/>
+          <w:szCs w:val="40"/>
+        </w:rPr>
+        <w:t xml:space="preserve"> to </w:t>
+      </w:r>
+      <w:proofErr w:type="spellStart"/>
+      <w:r>
+        <w:rPr>
+          <w:sz w:val="40"/>
+          <w:szCs w:val="40"/>
+        </w:rPr>
+        <w:t>kese</w:t>
+      </w:r>
+      <w:proofErr w:type="spellEnd"/>
+      <w:r>
+        <w:rPr>
+          <w:sz w:val="40"/>
+          <w:szCs w:val="40"/>
+        </w:rPr>
+        <w:t xml:space="preserve"> hum wo changes </w:t>
+      </w:r>
+      <w:proofErr w:type="spellStart"/>
+      <w:r>
+        <w:rPr>
+          <w:sz w:val="40"/>
+          <w:szCs w:val="40"/>
+        </w:rPr>
+        <w:t>hasil</w:t>
+      </w:r>
+      <w:proofErr w:type="spellEnd"/>
+      <w:r>
+        <w:rPr>
+          <w:sz w:val="40"/>
+          <w:szCs w:val="40"/>
+        </w:rPr>
+        <w:t xml:space="preserve"> </w:t>
+      </w:r>
+      <w:proofErr w:type="spellStart"/>
+      <w:r>
+        <w:rPr>
+          <w:sz w:val="40"/>
+          <w:szCs w:val="40"/>
+        </w:rPr>
+        <w:t>kr</w:t>
+      </w:r>
+      <w:proofErr w:type="spellEnd"/>
+      <w:r>
+        <w:rPr>
+          <w:sz w:val="40"/>
+          <w:szCs w:val="40"/>
+        </w:rPr>
+        <w:t xml:space="preserve"> </w:t>
+      </w:r>
+      <w:proofErr w:type="spellStart"/>
+      <w:r>
+        <w:rPr>
+          <w:sz w:val="40"/>
+          <w:szCs w:val="40"/>
+        </w:rPr>
+        <w:t>skty</w:t>
+      </w:r>
+      <w:proofErr w:type="spellEnd"/>
+      <w:r>
+        <w:rPr>
+          <w:sz w:val="40"/>
+          <w:szCs w:val="40"/>
+        </w:rPr>
+        <w:t xml:space="preserve"> </w:t>
+      </w:r>
+      <w:proofErr w:type="spellStart"/>
+      <w:r>
+        <w:rPr>
+          <w:sz w:val="40"/>
+          <w:szCs w:val="40"/>
+        </w:rPr>
+        <w:t>hein</w:t>
+      </w:r>
+      <w:proofErr w:type="spellEnd"/>
+      <w:r>
+        <w:rPr>
+          <w:sz w:val="40"/>
+          <w:szCs w:val="40"/>
+        </w:rPr>
+        <w:t>.</w:t>
+      </w:r>
+    </w:p>
+    <w:p>
+      <w:pPr>
+        <w:rPr>
+          <w:sz w:val="40"/>
+          <w:szCs w:val="40"/>
+        </w:rPr>
+      </w:pPr>
+      <w:proofErr w:type="spellStart"/>
+      <w:r>
+        <w:rPr>
+          <w:sz w:val="40"/>
+          <w:szCs w:val="40"/>
+        </w:rPr>
+        <w:t>Hmari</w:t>
+      </w:r>
+      <w:proofErr w:type="spellEnd"/>
+      <w:r>
+        <w:rPr>
+          <w:sz w:val="40"/>
+          <w:szCs w:val="40"/>
+        </w:rPr>
+        <w:t xml:space="preserve"> repository </w:t>
+      </w:r>
+      <w:proofErr w:type="spellStart"/>
+      <w:r>
+        <w:rPr>
+          <w:sz w:val="40"/>
+          <w:szCs w:val="40"/>
+        </w:rPr>
+        <w:t>ke</w:t>
+      </w:r>
+      <w:proofErr w:type="spellEnd"/>
+      <w:r>
+        <w:rPr>
+          <w:sz w:val="40"/>
+          <w:szCs w:val="40"/>
+        </w:rPr>
+        <w:t xml:space="preserve"> collaborators ho </w:t>
+      </w:r>
+      <w:proofErr w:type="spellStart"/>
+      <w:r>
+        <w:rPr>
+          <w:sz w:val="40"/>
+          <w:szCs w:val="40"/>
+        </w:rPr>
+        <w:t>skty</w:t>
+      </w:r>
+      <w:proofErr w:type="spellEnd"/>
+      <w:r>
+        <w:rPr>
+          <w:sz w:val="40"/>
+          <w:szCs w:val="40"/>
+        </w:rPr>
+        <w:t xml:space="preserve"> </w:t>
+      </w:r>
+      <w:proofErr w:type="spellStart"/>
+      <w:r>
+        <w:rPr>
+          <w:sz w:val="40"/>
+          <w:szCs w:val="40"/>
+        </w:rPr>
+        <w:t>hein</w:t>
+      </w:r>
+      <w:proofErr w:type="spellEnd"/>
+      <w:r>
+        <w:rPr>
+          <w:sz w:val="40"/>
+          <w:szCs w:val="40"/>
+        </w:rPr>
+        <w:t xml:space="preserve"> jo </w:t>
+      </w:r>
+      <w:proofErr w:type="spellStart"/>
+      <w:r>
+        <w:rPr>
+          <w:sz w:val="40"/>
+          <w:szCs w:val="40"/>
+        </w:rPr>
+        <w:t>hmari</w:t>
+      </w:r>
+      <w:proofErr w:type="spellEnd"/>
+      <w:r>
+        <w:rPr>
+          <w:sz w:val="40"/>
+          <w:szCs w:val="40"/>
+        </w:rPr>
+        <w:t xml:space="preserve"> repo clone </w:t>
+      </w:r>
+      <w:proofErr w:type="spellStart"/>
+      <w:r>
+        <w:rPr>
+          <w:sz w:val="40"/>
+          <w:szCs w:val="40"/>
+        </w:rPr>
+        <w:t>kr</w:t>
+      </w:r>
+      <w:proofErr w:type="spellEnd"/>
+      <w:r>
+        <w:rPr>
+          <w:sz w:val="40"/>
+          <w:szCs w:val="40"/>
+        </w:rPr>
+        <w:t xml:space="preserve"> k </w:t>
+      </w:r>
+      <w:proofErr w:type="spellStart"/>
+      <w:r>
+        <w:rPr>
+          <w:sz w:val="40"/>
+          <w:szCs w:val="40"/>
+        </w:rPr>
+        <w:t>usme</w:t>
+      </w:r>
+      <w:proofErr w:type="spellEnd"/>
+      <w:r>
+        <w:rPr>
+          <w:sz w:val="40"/>
+          <w:szCs w:val="40"/>
+        </w:rPr>
+        <w:t xml:space="preserve"> changes </w:t>
+      </w:r>
+      <w:proofErr w:type="spellStart"/>
+      <w:r>
+        <w:rPr>
+          <w:sz w:val="40"/>
+          <w:szCs w:val="40"/>
+        </w:rPr>
+        <w:t>kriengy</w:t>
+      </w:r>
+      <w:proofErr w:type="spellEnd"/>
+      <w:r>
+        <w:rPr>
+          <w:sz w:val="40"/>
+          <w:szCs w:val="40"/>
+        </w:rPr>
+        <w:t xml:space="preserve"> is k </w:t>
+      </w:r>
+      <w:proofErr w:type="spellStart"/>
+      <w:r>
+        <w:rPr>
+          <w:sz w:val="40"/>
+          <w:szCs w:val="40"/>
+        </w:rPr>
+        <w:t>liye</w:t>
+      </w:r>
+      <w:proofErr w:type="spellEnd"/>
+      <w:r>
+        <w:rPr>
+          <w:sz w:val="40"/>
+          <w:szCs w:val="40"/>
+        </w:rPr>
+        <w:t xml:space="preserve"> cloning a repo or remotes ko closely </w:t>
+      </w:r>
+      <w:proofErr w:type="spellStart"/>
+      <w:r>
+        <w:rPr>
+          <w:sz w:val="40"/>
+          <w:szCs w:val="40"/>
+        </w:rPr>
+        <w:t>dekhna</w:t>
+      </w:r>
+      <w:proofErr w:type="spellEnd"/>
+      <w:r>
+        <w:rPr>
+          <w:sz w:val="40"/>
+          <w:szCs w:val="40"/>
+        </w:rPr>
+        <w:t xml:space="preserve"> </w:t>
+      </w:r>
+      <w:proofErr w:type="spellStart"/>
+      <w:r>
+        <w:rPr>
+          <w:sz w:val="40"/>
+          <w:szCs w:val="40"/>
+        </w:rPr>
+        <w:t>pryga</w:t>
+      </w:r>
+      <w:proofErr w:type="spellEnd"/>
+      <w:r>
+        <w:rPr>
+          <w:sz w:val="40"/>
+          <w:szCs w:val="40"/>
+        </w:rPr>
+        <w:t>.</w:t>
+      </w:r>
+    </w:p>
+    <w:p>
+      <w:pPr>
+        <w:rPr>
+          <w:b/>
+          <w:bCs/>
+          <w:sz w:val="40"/>
+          <w:szCs w:val="40"/>
+        </w:rPr>
+      </w:pPr>
+      <w:r>
+        <w:rPr>
+          <w:b/>
+          <w:bCs/>
+          <w:sz w:val="40"/>
+          <w:szCs w:val="40"/>
+        </w:rPr>
+        <w:t>Closer Look at Cloning:</w:t>
+      </w:r>
+    </w:p>
+    <w:p>
+      <w:pPr>
+        <w:rPr>
+          <w:sz w:val="40"/>
+          <w:szCs w:val="40"/>
+        </w:rPr>
+      </w:pPr>
+      <w:proofErr w:type="spellStart"/>
+      <w:r>
+        <w:rPr>
+          <w:sz w:val="40"/>
+          <w:szCs w:val="40"/>
+        </w:rPr>
+        <w:t>Jb</w:t>
+      </w:r>
+      <w:proofErr w:type="spellEnd"/>
+      <w:r>
+        <w:rPr>
+          <w:sz w:val="40"/>
+          <w:szCs w:val="40"/>
+        </w:rPr>
+        <w:t xml:space="preserve"> hum clone </w:t>
+      </w:r>
+      <w:proofErr w:type="spellStart"/>
+      <w:r>
+        <w:rPr>
+          <w:sz w:val="40"/>
+          <w:szCs w:val="40"/>
+        </w:rPr>
+        <w:t>krty</w:t>
+      </w:r>
+      <w:proofErr w:type="spellEnd"/>
+      <w:r>
+        <w:rPr>
+          <w:sz w:val="40"/>
+          <w:szCs w:val="40"/>
+        </w:rPr>
+        <w:t xml:space="preserve"> </w:t>
+      </w:r>
+      <w:proofErr w:type="spellStart"/>
+      <w:r>
+        <w:rPr>
+          <w:sz w:val="40"/>
+          <w:szCs w:val="40"/>
+        </w:rPr>
+        <w:t>hein</w:t>
+      </w:r>
+      <w:proofErr w:type="spellEnd"/>
+      <w:r>
+        <w:rPr>
+          <w:sz w:val="40"/>
+          <w:szCs w:val="40"/>
+        </w:rPr>
+        <w:t xml:space="preserve"> repo to </w:t>
+      </w:r>
+      <w:proofErr w:type="spellStart"/>
+      <w:r>
+        <w:rPr>
+          <w:sz w:val="40"/>
+          <w:szCs w:val="40"/>
+        </w:rPr>
+        <w:t>whn</w:t>
+      </w:r>
+      <w:proofErr w:type="spellEnd"/>
+      <w:r>
+        <w:rPr>
+          <w:sz w:val="40"/>
+          <w:szCs w:val="40"/>
+        </w:rPr>
+        <w:t xml:space="preserve"> jo b  branch reference </w:t>
+      </w:r>
+      <w:proofErr w:type="spellStart"/>
+      <w:r>
+        <w:rPr>
+          <w:sz w:val="40"/>
+          <w:szCs w:val="40"/>
+        </w:rPr>
+        <w:t>hota</w:t>
+      </w:r>
+      <w:proofErr w:type="spellEnd"/>
+      <w:r>
+        <w:rPr>
+          <w:sz w:val="40"/>
+          <w:szCs w:val="40"/>
+        </w:rPr>
+        <w:t xml:space="preserve"> </w:t>
+      </w:r>
+      <w:proofErr w:type="spellStart"/>
+      <w:r>
+        <w:rPr>
+          <w:sz w:val="40"/>
+          <w:szCs w:val="40"/>
+        </w:rPr>
+        <w:t>hy</w:t>
+      </w:r>
+      <w:proofErr w:type="spellEnd"/>
+      <w:r>
+        <w:rPr>
+          <w:sz w:val="40"/>
+          <w:szCs w:val="40"/>
+        </w:rPr>
+        <w:t xml:space="preserve"> wo aa </w:t>
+      </w:r>
+      <w:proofErr w:type="spellStart"/>
+      <w:r>
+        <w:rPr>
+          <w:sz w:val="40"/>
+          <w:szCs w:val="40"/>
+        </w:rPr>
+        <w:t>jata</w:t>
+      </w:r>
+      <w:proofErr w:type="spellEnd"/>
+      <w:r>
+        <w:rPr>
+          <w:sz w:val="40"/>
+          <w:szCs w:val="40"/>
+        </w:rPr>
+        <w:t xml:space="preserve"> </w:t>
+      </w:r>
+      <w:proofErr w:type="spellStart"/>
+      <w:r>
+        <w:rPr>
+          <w:sz w:val="40"/>
+          <w:szCs w:val="40"/>
+        </w:rPr>
+        <w:t>hy</w:t>
+      </w:r>
+      <w:proofErr w:type="spellEnd"/>
+      <w:r>
+        <w:rPr>
+          <w:sz w:val="40"/>
+          <w:szCs w:val="40"/>
+        </w:rPr>
+        <w:t xml:space="preserve"> </w:t>
+      </w:r>
+      <w:proofErr w:type="spellStart"/>
+      <w:r>
+        <w:rPr>
+          <w:sz w:val="40"/>
+          <w:szCs w:val="40"/>
+        </w:rPr>
+        <w:t>jisko</w:t>
+      </w:r>
+      <w:proofErr w:type="spellEnd"/>
+      <w:r>
+        <w:rPr>
+          <w:sz w:val="40"/>
+          <w:szCs w:val="40"/>
+        </w:rPr>
+        <w:t xml:space="preserve"> hum move </w:t>
+      </w:r>
+      <w:proofErr w:type="spellStart"/>
+      <w:r>
+        <w:rPr>
+          <w:sz w:val="40"/>
+          <w:szCs w:val="40"/>
+        </w:rPr>
+        <w:t>kr</w:t>
+      </w:r>
+      <w:proofErr w:type="spellEnd"/>
+      <w:r>
+        <w:rPr>
+          <w:sz w:val="40"/>
+          <w:szCs w:val="40"/>
+        </w:rPr>
+        <w:t xml:space="preserve"> </w:t>
+      </w:r>
+      <w:proofErr w:type="spellStart"/>
+      <w:r>
+        <w:rPr>
+          <w:sz w:val="40"/>
+          <w:szCs w:val="40"/>
+        </w:rPr>
+        <w:t>skty</w:t>
+      </w:r>
+      <w:proofErr w:type="spellEnd"/>
+      <w:r>
+        <w:rPr>
+          <w:sz w:val="40"/>
+          <w:szCs w:val="40"/>
+        </w:rPr>
+        <w:t xml:space="preserve"> </w:t>
+      </w:r>
+      <w:proofErr w:type="spellStart"/>
+      <w:r>
+        <w:rPr>
+          <w:sz w:val="40"/>
+          <w:szCs w:val="40"/>
+        </w:rPr>
+        <w:t>hein</w:t>
+      </w:r>
+      <w:proofErr w:type="spellEnd"/>
+      <w:r>
+        <w:rPr>
+          <w:sz w:val="40"/>
+          <w:szCs w:val="40"/>
+        </w:rPr>
+        <w:t xml:space="preserve"> </w:t>
+      </w:r>
+      <w:proofErr w:type="spellStart"/>
+      <w:r>
+        <w:rPr>
+          <w:sz w:val="40"/>
+          <w:szCs w:val="40"/>
+        </w:rPr>
+        <w:t>lekin</w:t>
+      </w:r>
+      <w:proofErr w:type="spellEnd"/>
+      <w:r>
+        <w:rPr>
+          <w:sz w:val="40"/>
+          <w:szCs w:val="40"/>
+        </w:rPr>
+        <w:t xml:space="preserve"> </w:t>
+      </w:r>
+      <w:proofErr w:type="spellStart"/>
+      <w:r>
+        <w:rPr>
+          <w:sz w:val="40"/>
+          <w:szCs w:val="40"/>
+        </w:rPr>
+        <w:t>aik</w:t>
+      </w:r>
+      <w:proofErr w:type="spellEnd"/>
+      <w:r>
+        <w:rPr>
+          <w:sz w:val="40"/>
+          <w:szCs w:val="40"/>
+        </w:rPr>
+        <w:t xml:space="preserve"> origin/master b </w:t>
+      </w:r>
+      <w:proofErr w:type="spellStart"/>
+      <w:r>
+        <w:rPr>
+          <w:sz w:val="40"/>
+          <w:szCs w:val="40"/>
+        </w:rPr>
+        <w:t>likha</w:t>
+      </w:r>
+      <w:proofErr w:type="spellEnd"/>
+      <w:r>
+        <w:rPr>
+          <w:sz w:val="40"/>
+          <w:szCs w:val="40"/>
+        </w:rPr>
+        <w:t xml:space="preserve"> </w:t>
+      </w:r>
+      <w:proofErr w:type="spellStart"/>
+      <w:r>
+        <w:rPr>
+          <w:sz w:val="40"/>
+          <w:szCs w:val="40"/>
+        </w:rPr>
+        <w:t>hota</w:t>
+      </w:r>
+      <w:proofErr w:type="spellEnd"/>
+      <w:r>
+        <w:rPr>
+          <w:sz w:val="40"/>
+          <w:szCs w:val="40"/>
+        </w:rPr>
+        <w:t xml:space="preserve"> </w:t>
+      </w:r>
+      <w:proofErr w:type="spellStart"/>
+      <w:r>
+        <w:rPr>
+          <w:sz w:val="40"/>
+          <w:szCs w:val="40"/>
+        </w:rPr>
+        <w:t>hy</w:t>
+      </w:r>
+      <w:proofErr w:type="spellEnd"/>
+      <w:r>
+        <w:rPr>
+          <w:sz w:val="40"/>
+          <w:szCs w:val="40"/>
+        </w:rPr>
+        <w:t xml:space="preserve"> ye remote tracking branch </w:t>
+      </w:r>
+      <w:proofErr w:type="spellStart"/>
+      <w:r>
+        <w:rPr>
+          <w:sz w:val="40"/>
+          <w:szCs w:val="40"/>
+        </w:rPr>
+        <w:t>hoti</w:t>
+      </w:r>
+      <w:proofErr w:type="spellEnd"/>
+      <w:r>
+        <w:rPr>
+          <w:sz w:val="40"/>
+          <w:szCs w:val="40"/>
+        </w:rPr>
+        <w:t xml:space="preserve"> </w:t>
+      </w:r>
+      <w:proofErr w:type="spellStart"/>
+      <w:r>
+        <w:rPr>
+          <w:sz w:val="40"/>
+          <w:szCs w:val="40"/>
+        </w:rPr>
+        <w:t>hy</w:t>
+      </w:r>
+      <w:proofErr w:type="spellEnd"/>
+      <w:r>
+        <w:rPr>
+          <w:sz w:val="40"/>
+          <w:szCs w:val="40"/>
+        </w:rPr>
+        <w:t>.</w:t>
+      </w:r>
+    </w:p>
+    <w:p>
+      <w:pPr>
+        <w:pStyle w:val="ListParagraph"/>
+        <w:numPr>
+          <w:ilvl w:val="0"/>
+          <w:numId w:val="1"/>
+        </w:numPr>
+        <w:rPr>
+          <w:sz w:val="40"/>
+          <w:szCs w:val="40"/>
+        </w:rPr>
+      </w:pPr>
+      <w:r>
+        <w:rPr>
+          <w:sz w:val="40"/>
+          <w:szCs w:val="40"/>
+        </w:rPr>
+        <w:t xml:space="preserve">Git branch -r : ye command </w:t>
+      </w:r>
+      <w:proofErr w:type="spellStart"/>
+      <w:r>
+        <w:rPr>
+          <w:sz w:val="40"/>
+          <w:szCs w:val="40"/>
+        </w:rPr>
+        <w:t>bta</w:t>
+      </w:r>
+      <w:proofErr w:type="spellEnd"/>
+      <w:r>
+        <w:rPr>
+          <w:sz w:val="40"/>
+          <w:szCs w:val="40"/>
+        </w:rPr>
+        <w:t xml:space="preserve"> </w:t>
+      </w:r>
+      <w:proofErr w:type="spellStart"/>
+      <w:r>
+        <w:rPr>
+          <w:sz w:val="40"/>
+          <w:szCs w:val="40"/>
+        </w:rPr>
+        <w:t>deti</w:t>
+      </w:r>
+      <w:proofErr w:type="spellEnd"/>
+      <w:r>
+        <w:rPr>
+          <w:sz w:val="40"/>
+          <w:szCs w:val="40"/>
+        </w:rPr>
+        <w:t xml:space="preserve"> </w:t>
+      </w:r>
+      <w:proofErr w:type="spellStart"/>
+      <w:r>
+        <w:rPr>
+          <w:sz w:val="40"/>
+          <w:szCs w:val="40"/>
+        </w:rPr>
+        <w:t>hy</w:t>
+      </w:r>
+      <w:proofErr w:type="spellEnd"/>
+      <w:r>
+        <w:rPr>
+          <w:sz w:val="40"/>
+          <w:szCs w:val="40"/>
+        </w:rPr>
+        <w:t xml:space="preserve"> hum remote branches </w:t>
+      </w:r>
+      <w:proofErr w:type="spellStart"/>
+      <w:r>
+        <w:rPr>
+          <w:sz w:val="40"/>
+          <w:szCs w:val="40"/>
+        </w:rPr>
+        <w:t>mese</w:t>
+      </w:r>
+      <w:proofErr w:type="spellEnd"/>
+      <w:r>
+        <w:rPr>
+          <w:sz w:val="40"/>
+          <w:szCs w:val="40"/>
+        </w:rPr>
+        <w:t xml:space="preserve"> </w:t>
+      </w:r>
+      <w:proofErr w:type="spellStart"/>
+      <w:r>
+        <w:rPr>
+          <w:sz w:val="40"/>
+          <w:szCs w:val="40"/>
+        </w:rPr>
+        <w:t>kon</w:t>
+      </w:r>
+      <w:proofErr w:type="spellEnd"/>
+      <w:r>
+        <w:rPr>
+          <w:sz w:val="40"/>
+          <w:szCs w:val="40"/>
+        </w:rPr>
+        <w:t xml:space="preserve"> c branch </w:t>
+      </w:r>
+      <w:proofErr w:type="spellStart"/>
+      <w:r>
+        <w:rPr>
+          <w:sz w:val="40"/>
+          <w:szCs w:val="40"/>
+        </w:rPr>
+        <w:t>pr</w:t>
+      </w:r>
+      <w:proofErr w:type="spellEnd"/>
+      <w:r>
+        <w:rPr>
+          <w:sz w:val="40"/>
+          <w:szCs w:val="40"/>
+        </w:rPr>
+        <w:t xml:space="preserve"> </w:t>
+      </w:r>
+      <w:proofErr w:type="spellStart"/>
+      <w:r>
+        <w:rPr>
+          <w:sz w:val="40"/>
+          <w:szCs w:val="40"/>
+        </w:rPr>
+        <w:t>hein</w:t>
+      </w:r>
+      <w:proofErr w:type="spellEnd"/>
+      <w:r>
+        <w:rPr>
+          <w:sz w:val="40"/>
+          <w:szCs w:val="40"/>
+        </w:rPr>
+        <w:t>.</w:t>
+      </w:r>
+    </w:p>
+    <w:p>
+      <w:pPr>
+        <w:pStyle w:val="ListParagraph"/>
+        <w:numPr>
+          <w:ilvl w:val="0"/>
+          <w:numId w:val="1"/>
+        </w:numPr>
+        <w:rPr>
+          <w:sz w:val="40"/>
+          <w:szCs w:val="40"/>
+        </w:rPr>
+      </w:pPr>
+      <w:r>
+        <w:rPr>
+          <w:sz w:val="40"/>
+          <w:szCs w:val="40"/>
+        </w:rPr>
+        <w:t xml:space="preserve">Git checkout origin/main : is se ap ye </w:t>
+      </w:r>
+      <w:proofErr w:type="spellStart"/>
+      <w:r>
+        <w:rPr>
+          <w:sz w:val="40"/>
+          <w:szCs w:val="40"/>
+        </w:rPr>
+        <w:t>pta</w:t>
+      </w:r>
+      <w:proofErr w:type="spellEnd"/>
+      <w:r>
+        <w:rPr>
+          <w:sz w:val="40"/>
+          <w:szCs w:val="40"/>
+        </w:rPr>
+        <w:t xml:space="preserve"> </w:t>
+      </w:r>
+      <w:proofErr w:type="spellStart"/>
+      <w:r>
+        <w:rPr>
+          <w:sz w:val="40"/>
+          <w:szCs w:val="40"/>
+        </w:rPr>
+        <w:t>lga</w:t>
+      </w:r>
+      <w:proofErr w:type="spellEnd"/>
+      <w:r>
+        <w:rPr>
+          <w:sz w:val="40"/>
+          <w:szCs w:val="40"/>
+        </w:rPr>
+        <w:t xml:space="preserve"> </w:t>
+      </w:r>
+      <w:proofErr w:type="spellStart"/>
+      <w:r>
+        <w:rPr>
+          <w:sz w:val="40"/>
+          <w:szCs w:val="40"/>
+        </w:rPr>
+        <w:t>skty</w:t>
+      </w:r>
+      <w:proofErr w:type="spellEnd"/>
+      <w:r>
+        <w:rPr>
+          <w:sz w:val="40"/>
+          <w:szCs w:val="40"/>
+        </w:rPr>
+        <w:t xml:space="preserve"> ho k first time </w:t>
+      </w:r>
+      <w:proofErr w:type="spellStart"/>
+      <w:r>
+        <w:rPr>
+          <w:sz w:val="40"/>
+          <w:szCs w:val="40"/>
+        </w:rPr>
+        <w:t>apne</w:t>
+      </w:r>
+      <w:proofErr w:type="spellEnd"/>
+      <w:r>
+        <w:rPr>
+          <w:sz w:val="40"/>
+          <w:szCs w:val="40"/>
+        </w:rPr>
+        <w:t xml:space="preserve"> </w:t>
+      </w:r>
+      <w:proofErr w:type="spellStart"/>
+      <w:r>
+        <w:rPr>
+          <w:sz w:val="40"/>
+          <w:szCs w:val="40"/>
+        </w:rPr>
+        <w:t>jb</w:t>
+      </w:r>
+      <w:proofErr w:type="spellEnd"/>
+      <w:r>
+        <w:rPr>
+          <w:sz w:val="40"/>
+          <w:szCs w:val="40"/>
+        </w:rPr>
+        <w:t xml:space="preserve"> clone </w:t>
+      </w:r>
+      <w:proofErr w:type="spellStart"/>
+      <w:r>
+        <w:rPr>
+          <w:sz w:val="40"/>
+          <w:szCs w:val="40"/>
+        </w:rPr>
+        <w:t>kia</w:t>
+      </w:r>
+      <w:proofErr w:type="spellEnd"/>
+      <w:r>
+        <w:rPr>
+          <w:sz w:val="40"/>
+          <w:szCs w:val="40"/>
+        </w:rPr>
+        <w:t xml:space="preserve"> </w:t>
+      </w:r>
+      <w:proofErr w:type="spellStart"/>
+      <w:r>
+        <w:rPr>
+          <w:sz w:val="40"/>
+          <w:szCs w:val="40"/>
+        </w:rPr>
+        <w:t>tha</w:t>
+      </w:r>
+      <w:proofErr w:type="spellEnd"/>
+      <w:r>
+        <w:rPr>
+          <w:sz w:val="40"/>
+          <w:szCs w:val="40"/>
+        </w:rPr>
+        <w:t xml:space="preserve"> to </w:t>
+      </w:r>
+      <w:proofErr w:type="spellStart"/>
+      <w:r>
+        <w:rPr>
+          <w:sz w:val="40"/>
+          <w:szCs w:val="40"/>
+        </w:rPr>
+        <w:t>apka</w:t>
+      </w:r>
+      <w:proofErr w:type="spellEnd"/>
+      <w:r>
+        <w:rPr>
+          <w:sz w:val="40"/>
+          <w:szCs w:val="40"/>
+        </w:rPr>
+        <w:t xml:space="preserve"> project </w:t>
+      </w:r>
+      <w:proofErr w:type="spellStart"/>
+      <w:r>
+        <w:rPr>
+          <w:sz w:val="40"/>
+          <w:szCs w:val="40"/>
+        </w:rPr>
+        <w:t>kesa</w:t>
+      </w:r>
+      <w:proofErr w:type="spellEnd"/>
+      <w:r>
+        <w:rPr>
+          <w:sz w:val="40"/>
+          <w:szCs w:val="40"/>
+        </w:rPr>
+        <w:t xml:space="preserve"> </w:t>
+      </w:r>
+      <w:proofErr w:type="spellStart"/>
+      <w:r>
+        <w:rPr>
+          <w:sz w:val="40"/>
+          <w:szCs w:val="40"/>
+        </w:rPr>
+        <w:t>dikh</w:t>
+      </w:r>
+      <w:proofErr w:type="spellEnd"/>
+      <w:r>
+        <w:rPr>
+          <w:sz w:val="40"/>
+          <w:szCs w:val="40"/>
+        </w:rPr>
+        <w:t xml:space="preserve"> </w:t>
+      </w:r>
+      <w:proofErr w:type="spellStart"/>
+      <w:r>
+        <w:rPr>
+          <w:sz w:val="40"/>
+          <w:szCs w:val="40"/>
+        </w:rPr>
+        <w:t>raha</w:t>
+      </w:r>
+      <w:proofErr w:type="spellEnd"/>
+      <w:r>
+        <w:rPr>
+          <w:sz w:val="40"/>
+          <w:szCs w:val="40"/>
+        </w:rPr>
+        <w:t xml:space="preserve"> </w:t>
+      </w:r>
+      <w:proofErr w:type="spellStart"/>
+      <w:r>
+        <w:rPr>
+          <w:sz w:val="40"/>
+          <w:szCs w:val="40"/>
+        </w:rPr>
+        <w:t>tha</w:t>
+      </w:r>
+      <w:proofErr w:type="spellEnd"/>
+      <w:r>
+        <w:rPr>
+          <w:sz w:val="40"/>
+          <w:szCs w:val="40"/>
+        </w:rPr>
+        <w:t>.</w:t>
+      </w:r>
+      <w:r>
+        <w:rPr>
+          <w:sz w:val="40"/>
+          <w:szCs w:val="40"/>
+        </w:rPr>
+        <w:t xml:space="preserve"> Like last time </w:t>
+      </w:r>
+      <w:proofErr w:type="spellStart"/>
+      <w:r>
+        <w:rPr>
+          <w:sz w:val="40"/>
+          <w:szCs w:val="40"/>
+        </w:rPr>
+        <w:t>jb</w:t>
+      </w:r>
+      <w:proofErr w:type="spellEnd"/>
+      <w:r>
+        <w:rPr>
+          <w:sz w:val="40"/>
+          <w:szCs w:val="40"/>
+        </w:rPr>
+        <w:t xml:space="preserve"> </w:t>
+      </w:r>
+      <w:proofErr w:type="spellStart"/>
+      <w:r>
+        <w:rPr>
+          <w:sz w:val="40"/>
+          <w:szCs w:val="40"/>
+        </w:rPr>
+        <w:t>apne</w:t>
+      </w:r>
+      <w:proofErr w:type="spellEnd"/>
+      <w:r>
+        <w:rPr>
+          <w:sz w:val="40"/>
+          <w:szCs w:val="40"/>
+        </w:rPr>
+        <w:t xml:space="preserve"> </w:t>
+      </w:r>
+      <w:proofErr w:type="spellStart"/>
+      <w:r>
+        <w:rPr>
+          <w:sz w:val="40"/>
+          <w:szCs w:val="40"/>
+        </w:rPr>
+        <w:t>github</w:t>
+      </w:r>
+      <w:proofErr w:type="spellEnd"/>
+      <w:r>
+        <w:rPr>
+          <w:sz w:val="40"/>
+          <w:szCs w:val="40"/>
+        </w:rPr>
+        <w:t xml:space="preserve"> se communicate </w:t>
+      </w:r>
+      <w:proofErr w:type="spellStart"/>
+      <w:r>
+        <w:rPr>
+          <w:sz w:val="40"/>
+          <w:szCs w:val="40"/>
+        </w:rPr>
+        <w:t>kia</w:t>
+      </w:r>
+      <w:proofErr w:type="spellEnd"/>
+      <w:r>
+        <w:rPr>
+          <w:sz w:val="40"/>
+          <w:szCs w:val="40"/>
+        </w:rPr>
+        <w:t xml:space="preserve"> </w:t>
+      </w:r>
+      <w:proofErr w:type="spellStart"/>
+      <w:r>
+        <w:rPr>
+          <w:sz w:val="40"/>
+          <w:szCs w:val="40"/>
+        </w:rPr>
+        <w:t>tha</w:t>
+      </w:r>
+      <w:proofErr w:type="spellEnd"/>
+      <w:r>
+        <w:rPr>
+          <w:sz w:val="40"/>
+          <w:szCs w:val="40"/>
+        </w:rPr>
+        <w:t>.</w:t>
+      </w:r>
+    </w:p>
+    <w:p>
+      <w:pPr>
+        <w:rPr>
+          <w:sz w:val="40"/>
+          <w:szCs w:val="40"/>
+        </w:rPr>
+      </w:pPr>
+    </w:p>
+    <w:p>
+      <w:pPr>
+        <w:rPr>
+          <w:b/>
+          <w:bCs/>
+          <w:sz w:val="40"/>
+          <w:szCs w:val="40"/>
+        </w:rPr>
+      </w:pPr>
+      <w:r>
+        <w:rPr>
+          <w:b/>
+          <w:bCs/>
+          <w:sz w:val="40"/>
+          <w:szCs w:val="40"/>
+        </w:rPr>
+        <w:lastRenderedPageBreak/>
+        <w:t>Working with Remote Branches:</w:t>
+      </w:r>
+    </w:p>
+    <w:p>
+      <w:pPr>
+        <w:rPr>
+          <w:sz w:val="40"/>
+          <w:szCs w:val="40"/>
+        </w:rPr>
+      </w:pPr>
+      <w:r>
+        <w:rPr>
+          <w:sz w:val="40"/>
+          <w:szCs w:val="40"/>
+        </w:rPr>
+        <w:t xml:space="preserve">Suppose </w:t>
+      </w:r>
+      <w:proofErr w:type="spellStart"/>
+      <w:r>
+        <w:rPr>
+          <w:sz w:val="40"/>
+          <w:szCs w:val="40"/>
+        </w:rPr>
+        <w:t>mny</w:t>
+      </w:r>
+      <w:proofErr w:type="spellEnd"/>
+      <w:r>
+        <w:rPr>
+          <w:sz w:val="40"/>
+          <w:szCs w:val="40"/>
+        </w:rPr>
+        <w:t xml:space="preserve"> repo clone </w:t>
+      </w:r>
+      <w:proofErr w:type="spellStart"/>
+      <w:r>
+        <w:rPr>
+          <w:sz w:val="40"/>
+          <w:szCs w:val="40"/>
+        </w:rPr>
+        <w:t>ki</w:t>
+      </w:r>
+      <w:proofErr w:type="spellEnd"/>
+      <w:r>
+        <w:rPr>
+          <w:sz w:val="40"/>
+          <w:szCs w:val="40"/>
+        </w:rPr>
+        <w:t xml:space="preserve"> to </w:t>
+      </w:r>
+      <w:proofErr w:type="spellStart"/>
+      <w:r>
+        <w:rPr>
+          <w:sz w:val="40"/>
+          <w:szCs w:val="40"/>
+        </w:rPr>
+        <w:t>agr</w:t>
+      </w:r>
+      <w:proofErr w:type="spellEnd"/>
+      <w:r>
+        <w:rPr>
+          <w:sz w:val="40"/>
+          <w:szCs w:val="40"/>
+        </w:rPr>
+        <w:t xml:space="preserve"> us repo me </w:t>
+      </w:r>
+      <w:proofErr w:type="spellStart"/>
+      <w:r>
+        <w:rPr>
+          <w:sz w:val="40"/>
+          <w:szCs w:val="40"/>
+        </w:rPr>
+        <w:t>aik</w:t>
+      </w:r>
+      <w:proofErr w:type="spellEnd"/>
+      <w:r>
+        <w:rPr>
+          <w:sz w:val="40"/>
+          <w:szCs w:val="40"/>
+        </w:rPr>
+        <w:t xml:space="preserve"> se </w:t>
+      </w:r>
+      <w:proofErr w:type="spellStart"/>
+      <w:r>
+        <w:rPr>
+          <w:sz w:val="40"/>
+          <w:szCs w:val="40"/>
+        </w:rPr>
+        <w:t>zyada</w:t>
+      </w:r>
+      <w:proofErr w:type="spellEnd"/>
+      <w:r>
+        <w:rPr>
+          <w:sz w:val="40"/>
+          <w:szCs w:val="40"/>
+        </w:rPr>
+        <w:t xml:space="preserve"> branches </w:t>
+      </w:r>
+      <w:proofErr w:type="spellStart"/>
+      <w:r>
+        <w:rPr>
+          <w:sz w:val="40"/>
+          <w:szCs w:val="40"/>
+        </w:rPr>
+        <w:t>hein</w:t>
+      </w:r>
+      <w:proofErr w:type="spellEnd"/>
+      <w:r>
+        <w:rPr>
+          <w:sz w:val="40"/>
+          <w:szCs w:val="40"/>
+        </w:rPr>
+        <w:t xml:space="preserve"> to wo </w:t>
+      </w:r>
+      <w:proofErr w:type="spellStart"/>
+      <w:r>
+        <w:rPr>
+          <w:sz w:val="40"/>
+          <w:szCs w:val="40"/>
+        </w:rPr>
+        <w:t>saari</w:t>
+      </w:r>
+      <w:proofErr w:type="spellEnd"/>
+      <w:r>
+        <w:rPr>
+          <w:sz w:val="40"/>
+          <w:szCs w:val="40"/>
+        </w:rPr>
+        <w:t xml:space="preserve"> </w:t>
+      </w:r>
+      <w:proofErr w:type="spellStart"/>
+      <w:r>
+        <w:rPr>
+          <w:sz w:val="40"/>
+          <w:szCs w:val="40"/>
+        </w:rPr>
+        <w:t>ni</w:t>
+      </w:r>
+      <w:proofErr w:type="spellEnd"/>
+      <w:r>
+        <w:rPr>
+          <w:sz w:val="40"/>
+          <w:szCs w:val="40"/>
+        </w:rPr>
+        <w:t xml:space="preserve"> </w:t>
+      </w:r>
+      <w:proofErr w:type="spellStart"/>
+      <w:r>
+        <w:rPr>
+          <w:sz w:val="40"/>
+          <w:szCs w:val="40"/>
+        </w:rPr>
+        <w:t>miliengi</w:t>
+      </w:r>
+      <w:proofErr w:type="spellEnd"/>
+      <w:r>
+        <w:rPr>
+          <w:sz w:val="40"/>
+          <w:szCs w:val="40"/>
+        </w:rPr>
+        <w:t xml:space="preserve"> </w:t>
+      </w:r>
+      <w:proofErr w:type="spellStart"/>
+      <w:r>
+        <w:rPr>
+          <w:sz w:val="40"/>
+          <w:szCs w:val="40"/>
+        </w:rPr>
+        <w:t>mjhy</w:t>
+      </w:r>
+      <w:proofErr w:type="spellEnd"/>
+      <w:r>
+        <w:rPr>
+          <w:sz w:val="40"/>
+          <w:szCs w:val="40"/>
+        </w:rPr>
+        <w:t xml:space="preserve"> locally </w:t>
+      </w:r>
+      <w:proofErr w:type="spellStart"/>
+      <w:r>
+        <w:rPr>
+          <w:sz w:val="40"/>
+          <w:szCs w:val="40"/>
+        </w:rPr>
+        <w:t>mjhy</w:t>
+      </w:r>
+      <w:proofErr w:type="spellEnd"/>
+      <w:r>
+        <w:rPr>
+          <w:sz w:val="40"/>
+          <w:szCs w:val="40"/>
+        </w:rPr>
+        <w:t xml:space="preserve"> </w:t>
+      </w:r>
+      <w:proofErr w:type="spellStart"/>
+      <w:r>
+        <w:rPr>
+          <w:sz w:val="40"/>
+          <w:szCs w:val="40"/>
+        </w:rPr>
+        <w:t>mily</w:t>
+      </w:r>
+      <w:proofErr w:type="spellEnd"/>
+      <w:r>
+        <w:rPr>
+          <w:sz w:val="40"/>
+          <w:szCs w:val="40"/>
+        </w:rPr>
+        <w:t xml:space="preserve"> </w:t>
+      </w:r>
+      <w:proofErr w:type="spellStart"/>
+      <w:r>
+        <w:rPr>
+          <w:sz w:val="40"/>
+          <w:szCs w:val="40"/>
+        </w:rPr>
+        <w:t>gi</w:t>
+      </w:r>
+      <w:proofErr w:type="spellEnd"/>
+      <w:r>
+        <w:rPr>
+          <w:sz w:val="40"/>
+          <w:szCs w:val="40"/>
+        </w:rPr>
+        <w:t xml:space="preserve"> bs main branch.</w:t>
+      </w:r>
+    </w:p>
+    <w:p>
+      <w:pPr>
+        <w:pStyle w:val="ListParagraph"/>
+        <w:numPr>
+          <w:ilvl w:val="0"/>
+          <w:numId w:val="1"/>
+        </w:numPr>
+        <w:rPr>
+          <w:sz w:val="40"/>
+          <w:szCs w:val="40"/>
+        </w:rPr>
+      </w:pPr>
+      <w:r>
+        <w:rPr>
+          <w:sz w:val="40"/>
+          <w:szCs w:val="40"/>
+        </w:rPr>
+        <w:t xml:space="preserve">Git branch -r : ye </w:t>
+      </w:r>
+      <w:proofErr w:type="spellStart"/>
+      <w:r>
+        <w:rPr>
+          <w:sz w:val="40"/>
+          <w:szCs w:val="40"/>
+        </w:rPr>
+        <w:t>likhne</w:t>
+      </w:r>
+      <w:proofErr w:type="spellEnd"/>
+      <w:r>
+        <w:rPr>
+          <w:sz w:val="40"/>
+          <w:szCs w:val="40"/>
+        </w:rPr>
+        <w:t xml:space="preserve"> se </w:t>
+      </w:r>
+      <w:proofErr w:type="spellStart"/>
+      <w:r>
+        <w:rPr>
+          <w:sz w:val="40"/>
+          <w:szCs w:val="40"/>
+        </w:rPr>
+        <w:t>apko</w:t>
+      </w:r>
+      <w:proofErr w:type="spellEnd"/>
+      <w:r>
+        <w:rPr>
+          <w:sz w:val="40"/>
+          <w:szCs w:val="40"/>
+        </w:rPr>
+        <w:t xml:space="preserve"> sari branches to </w:t>
+      </w:r>
+      <w:proofErr w:type="spellStart"/>
+      <w:r>
+        <w:rPr>
+          <w:sz w:val="40"/>
+          <w:szCs w:val="40"/>
+        </w:rPr>
+        <w:t>dikh</w:t>
+      </w:r>
+      <w:proofErr w:type="spellEnd"/>
+      <w:r>
+        <w:rPr>
+          <w:sz w:val="40"/>
+          <w:szCs w:val="40"/>
+        </w:rPr>
+        <w:t xml:space="preserve"> </w:t>
+      </w:r>
+      <w:proofErr w:type="spellStart"/>
+      <w:r>
+        <w:rPr>
+          <w:sz w:val="40"/>
+          <w:szCs w:val="40"/>
+        </w:rPr>
+        <w:t>jiengi</w:t>
+      </w:r>
+      <w:proofErr w:type="spellEnd"/>
+      <w:r>
+        <w:rPr>
+          <w:sz w:val="40"/>
+          <w:szCs w:val="40"/>
+        </w:rPr>
+        <w:t xml:space="preserve"> </w:t>
+      </w:r>
+      <w:proofErr w:type="spellStart"/>
+      <w:r>
+        <w:rPr>
+          <w:sz w:val="40"/>
+          <w:szCs w:val="40"/>
+        </w:rPr>
+        <w:t>lekin</w:t>
+      </w:r>
+      <w:proofErr w:type="spellEnd"/>
+      <w:r>
+        <w:rPr>
+          <w:sz w:val="40"/>
+          <w:szCs w:val="40"/>
+        </w:rPr>
+        <w:t xml:space="preserve"> wo auto connected </w:t>
+      </w:r>
+      <w:proofErr w:type="spellStart"/>
+      <w:r>
+        <w:rPr>
+          <w:sz w:val="40"/>
+          <w:szCs w:val="40"/>
+        </w:rPr>
+        <w:t>ni</w:t>
+      </w:r>
+      <w:proofErr w:type="spellEnd"/>
+      <w:r>
+        <w:rPr>
+          <w:sz w:val="40"/>
+          <w:szCs w:val="40"/>
+        </w:rPr>
+        <w:t xml:space="preserve"> main/master auto connected </w:t>
+      </w:r>
+      <w:proofErr w:type="spellStart"/>
+      <w:r>
+        <w:rPr>
+          <w:sz w:val="40"/>
+          <w:szCs w:val="40"/>
+        </w:rPr>
+        <w:t>hoti</w:t>
+      </w:r>
+      <w:proofErr w:type="spellEnd"/>
+      <w:r>
+        <w:rPr>
+          <w:sz w:val="40"/>
+          <w:szCs w:val="40"/>
+        </w:rPr>
+        <w:t xml:space="preserve"> </w:t>
+      </w:r>
+      <w:proofErr w:type="spellStart"/>
+      <w:r>
+        <w:rPr>
+          <w:sz w:val="40"/>
+          <w:szCs w:val="40"/>
+        </w:rPr>
+        <w:t>hy</w:t>
+      </w:r>
+      <w:proofErr w:type="spellEnd"/>
+      <w:r>
+        <w:rPr>
+          <w:sz w:val="40"/>
+          <w:szCs w:val="40"/>
+        </w:rPr>
+        <w:t xml:space="preserve"> is </w:t>
+      </w:r>
+      <w:proofErr w:type="spellStart"/>
+      <w:r>
+        <w:rPr>
+          <w:sz w:val="40"/>
+          <w:szCs w:val="40"/>
+        </w:rPr>
+        <w:t>liye</w:t>
+      </w:r>
+      <w:proofErr w:type="spellEnd"/>
+      <w:r>
+        <w:rPr>
+          <w:sz w:val="40"/>
+          <w:szCs w:val="40"/>
+        </w:rPr>
+        <w:t xml:space="preserve"> git branch me </w:t>
+      </w:r>
+      <w:proofErr w:type="spellStart"/>
+      <w:r>
+        <w:rPr>
+          <w:sz w:val="40"/>
+          <w:szCs w:val="40"/>
+        </w:rPr>
+        <w:t>srf</w:t>
+      </w:r>
+      <w:proofErr w:type="spellEnd"/>
+      <w:r>
+        <w:rPr>
+          <w:sz w:val="40"/>
+          <w:szCs w:val="40"/>
+        </w:rPr>
+        <w:t xml:space="preserve"> wo aa </w:t>
+      </w:r>
+      <w:proofErr w:type="spellStart"/>
+      <w:r>
+        <w:rPr>
+          <w:sz w:val="40"/>
+          <w:szCs w:val="40"/>
+        </w:rPr>
+        <w:t>ri</w:t>
+      </w:r>
+      <w:proofErr w:type="spellEnd"/>
+      <w:r>
+        <w:rPr>
+          <w:sz w:val="40"/>
+          <w:szCs w:val="40"/>
+        </w:rPr>
+        <w:t xml:space="preserve"> </w:t>
+      </w:r>
+      <w:proofErr w:type="spellStart"/>
+      <w:r>
+        <w:rPr>
+          <w:sz w:val="40"/>
+          <w:szCs w:val="40"/>
+        </w:rPr>
+        <w:t>baki</w:t>
+      </w:r>
+      <w:proofErr w:type="spellEnd"/>
+      <w:r>
+        <w:rPr>
+          <w:sz w:val="40"/>
+          <w:szCs w:val="40"/>
+        </w:rPr>
+        <w:t xml:space="preserve"> </w:t>
+      </w:r>
+      <w:proofErr w:type="spellStart"/>
+      <w:r>
+        <w:rPr>
+          <w:sz w:val="40"/>
+          <w:szCs w:val="40"/>
+        </w:rPr>
+        <w:t>ni</w:t>
+      </w:r>
+      <w:proofErr w:type="spellEnd"/>
+      <w:r>
+        <w:rPr>
+          <w:sz w:val="40"/>
+          <w:szCs w:val="40"/>
+        </w:rPr>
+        <w:t xml:space="preserve"> aa </w:t>
+      </w:r>
+      <w:proofErr w:type="spellStart"/>
+      <w:r>
+        <w:rPr>
+          <w:sz w:val="40"/>
+          <w:szCs w:val="40"/>
+        </w:rPr>
+        <w:t>ri</w:t>
+      </w:r>
+      <w:proofErr w:type="spellEnd"/>
+      <w:r>
+        <w:rPr>
+          <w:sz w:val="40"/>
+          <w:szCs w:val="40"/>
+        </w:rPr>
+        <w:t>.</w:t>
+      </w:r>
+    </w:p>
+    <w:p>
+      <w:pPr>
+        <w:pStyle w:val="ListParagraph"/>
+        <w:numPr>
+          <w:ilvl w:val="0"/>
+          <w:numId w:val="1"/>
+        </w:numPr>
+        <w:rPr>
+          <w:sz w:val="40"/>
+          <w:szCs w:val="40"/>
+        </w:rPr>
+      </w:pPr>
+      <w:r>
+        <w:rPr>
+          <w:sz w:val="40"/>
+          <w:szCs w:val="40"/>
+        </w:rPr>
+        <w:t xml:space="preserve">Thanks to new git command jo </w:t>
+      </w:r>
+      <w:proofErr w:type="spellStart"/>
+      <w:r>
+        <w:rPr>
+          <w:sz w:val="40"/>
+          <w:szCs w:val="40"/>
+        </w:rPr>
+        <w:t>hy</w:t>
+      </w:r>
+      <w:proofErr w:type="spellEnd"/>
+      <w:r>
+        <w:rPr>
+          <w:sz w:val="40"/>
+          <w:szCs w:val="40"/>
+        </w:rPr>
+        <w:t xml:space="preserve"> git switch is command ka use </w:t>
+      </w:r>
+      <w:proofErr w:type="spellStart"/>
+      <w:r>
+        <w:rPr>
+          <w:sz w:val="40"/>
+          <w:szCs w:val="40"/>
+        </w:rPr>
+        <w:t>kr</w:t>
+      </w:r>
+      <w:proofErr w:type="spellEnd"/>
+      <w:r>
+        <w:rPr>
+          <w:sz w:val="40"/>
+          <w:szCs w:val="40"/>
+        </w:rPr>
+        <w:t xml:space="preserve"> k </w:t>
+      </w:r>
+      <w:proofErr w:type="spellStart"/>
+      <w:r>
+        <w:rPr>
+          <w:sz w:val="40"/>
+          <w:szCs w:val="40"/>
+        </w:rPr>
+        <w:t>agr</w:t>
+      </w:r>
+      <w:proofErr w:type="spellEnd"/>
+      <w:r>
+        <w:rPr>
+          <w:sz w:val="40"/>
+          <w:szCs w:val="40"/>
+        </w:rPr>
+        <w:t xml:space="preserve"> ap new branch </w:t>
+      </w:r>
+      <w:proofErr w:type="spellStart"/>
+      <w:r>
+        <w:rPr>
+          <w:sz w:val="40"/>
+          <w:szCs w:val="40"/>
+        </w:rPr>
+        <w:t>bnao</w:t>
+      </w:r>
+      <w:proofErr w:type="spellEnd"/>
+      <w:r>
+        <w:rPr>
+          <w:sz w:val="40"/>
+          <w:szCs w:val="40"/>
+        </w:rPr>
+        <w:t xml:space="preserve"> same name se to ye </w:t>
+      </w:r>
+      <w:proofErr w:type="spellStart"/>
+      <w:r>
+        <w:rPr>
+          <w:sz w:val="40"/>
+          <w:szCs w:val="40"/>
+        </w:rPr>
+        <w:t>apko</w:t>
+      </w:r>
+      <w:proofErr w:type="spellEnd"/>
+      <w:r>
+        <w:rPr>
+          <w:sz w:val="40"/>
+          <w:szCs w:val="40"/>
+        </w:rPr>
+        <w:t xml:space="preserve"> auto connect </w:t>
+      </w:r>
+      <w:proofErr w:type="spellStart"/>
+      <w:r>
+        <w:rPr>
+          <w:sz w:val="40"/>
+          <w:szCs w:val="40"/>
+        </w:rPr>
+        <w:t>kr</w:t>
+      </w:r>
+      <w:proofErr w:type="spellEnd"/>
+      <w:r>
+        <w:rPr>
+          <w:sz w:val="40"/>
+          <w:szCs w:val="40"/>
+        </w:rPr>
+        <w:t xml:space="preserve"> </w:t>
+      </w:r>
+      <w:proofErr w:type="spellStart"/>
+      <w:r>
+        <w:rPr>
+          <w:sz w:val="40"/>
+          <w:szCs w:val="40"/>
+        </w:rPr>
+        <w:t>degi</w:t>
+      </w:r>
+      <w:proofErr w:type="spellEnd"/>
+      <w:r>
+        <w:rPr>
+          <w:sz w:val="40"/>
+          <w:szCs w:val="40"/>
+        </w:rPr>
+        <w:t xml:space="preserve"> </w:t>
+      </w:r>
+      <w:proofErr w:type="spellStart"/>
+      <w:r>
+        <w:rPr>
+          <w:sz w:val="40"/>
+          <w:szCs w:val="40"/>
+        </w:rPr>
+        <w:t>apki</w:t>
+      </w:r>
+      <w:proofErr w:type="spellEnd"/>
+      <w:r>
+        <w:rPr>
+          <w:sz w:val="40"/>
+          <w:szCs w:val="40"/>
+        </w:rPr>
+        <w:t xml:space="preserve"> remote branch se.</w:t>
+      </w:r>
+      <w:r>
+        <w:rPr>
+          <w:sz w:val="40"/>
+          <w:szCs w:val="40"/>
+        </w:rPr>
+        <w:t xml:space="preserve"> </w:t>
+      </w:r>
+    </w:p>
+    <w:p>
+      <w:pPr>
+        <w:pStyle w:val="ListParagraph"/>
+        <w:numPr>
+          <w:ilvl w:val="0"/>
+          <w:numId w:val="1"/>
+        </w:numPr>
+        <w:rPr>
+          <w:sz w:val="40"/>
+          <w:szCs w:val="40"/>
+        </w:rPr>
+      </w:pPr>
+      <w:r>
+        <w:rPr>
+          <w:sz w:val="40"/>
+          <w:szCs w:val="40"/>
+        </w:rPr>
+        <w:t xml:space="preserve">Purana </w:t>
+      </w:r>
+      <w:proofErr w:type="spellStart"/>
+      <w:r>
+        <w:rPr>
+          <w:sz w:val="40"/>
+          <w:szCs w:val="40"/>
+        </w:rPr>
+        <w:t>trika</w:t>
+      </w:r>
+      <w:proofErr w:type="spellEnd"/>
+      <w:r>
+        <w:rPr>
+          <w:sz w:val="40"/>
+          <w:szCs w:val="40"/>
+        </w:rPr>
+        <w:t xml:space="preserve"> </w:t>
+      </w:r>
+      <w:proofErr w:type="spellStart"/>
+      <w:r>
+        <w:rPr>
+          <w:sz w:val="40"/>
+          <w:szCs w:val="40"/>
+        </w:rPr>
+        <w:t>tha</w:t>
+      </w:r>
+      <w:proofErr w:type="spellEnd"/>
+      <w:r>
+        <w:rPr>
+          <w:sz w:val="40"/>
+          <w:szCs w:val="40"/>
+        </w:rPr>
+        <w:t xml:space="preserve"> git checkout –track remote/branch</w:t>
+      </w:r>
+    </w:p>
+    <w:p>
+      <w:pPr>
+        <w:rPr>
+          <w:b/>
+          <w:bCs/>
+          <w:sz w:val="40"/>
+          <w:szCs w:val="40"/>
+        </w:rPr>
+      </w:pPr>
+      <w:r>
+        <w:rPr>
+          <w:b/>
+          <w:bCs/>
+          <w:sz w:val="40"/>
+          <w:szCs w:val="40"/>
+        </w:rPr>
+        <w:t>Git Fetch &amp; Git Pull:</w:t>
+      </w:r>
+    </w:p>
+    <w:p>
+      <w:pPr>
+        <w:rPr>
+          <w:sz w:val="40"/>
+          <w:szCs w:val="40"/>
+        </w:rPr>
+      </w:pPr>
+      <w:r>
+        <w:rPr>
+          <w:sz w:val="40"/>
+          <w:szCs w:val="40"/>
+        </w:rPr>
+        <w:t xml:space="preserve">For example ap ne clone </w:t>
+      </w:r>
+      <w:proofErr w:type="spellStart"/>
+      <w:r>
+        <w:rPr>
+          <w:sz w:val="40"/>
+          <w:szCs w:val="40"/>
+        </w:rPr>
+        <w:t>ki</w:t>
+      </w:r>
+      <w:proofErr w:type="spellEnd"/>
+      <w:r>
+        <w:rPr>
+          <w:sz w:val="40"/>
+          <w:szCs w:val="40"/>
+        </w:rPr>
+        <w:t xml:space="preserve"> repo or </w:t>
+      </w:r>
+      <w:proofErr w:type="spellStart"/>
+      <w:r>
+        <w:rPr>
+          <w:sz w:val="40"/>
+          <w:szCs w:val="40"/>
+        </w:rPr>
+        <w:t>apne</w:t>
+      </w:r>
+      <w:proofErr w:type="spellEnd"/>
+      <w:r>
+        <w:rPr>
+          <w:sz w:val="40"/>
+          <w:szCs w:val="40"/>
+        </w:rPr>
+        <w:t xml:space="preserve"> changes </w:t>
+      </w:r>
+      <w:proofErr w:type="spellStart"/>
+      <w:r>
+        <w:rPr>
+          <w:sz w:val="40"/>
+          <w:szCs w:val="40"/>
+        </w:rPr>
+        <w:t>krne</w:t>
+      </w:r>
+      <w:proofErr w:type="spellEnd"/>
+      <w:r>
+        <w:rPr>
+          <w:sz w:val="40"/>
+          <w:szCs w:val="40"/>
+        </w:rPr>
+        <w:t xml:space="preserve"> </w:t>
+      </w:r>
+      <w:proofErr w:type="spellStart"/>
+      <w:r>
+        <w:rPr>
+          <w:sz w:val="40"/>
+          <w:szCs w:val="40"/>
+        </w:rPr>
+        <w:t>shuru</w:t>
+      </w:r>
+      <w:proofErr w:type="spellEnd"/>
+      <w:r>
+        <w:rPr>
+          <w:sz w:val="40"/>
+          <w:szCs w:val="40"/>
+        </w:rPr>
+        <w:t xml:space="preserve"> </w:t>
+      </w:r>
+      <w:proofErr w:type="spellStart"/>
+      <w:r>
+        <w:rPr>
+          <w:sz w:val="40"/>
+          <w:szCs w:val="40"/>
+        </w:rPr>
+        <w:t>kiye</w:t>
+      </w:r>
+      <w:proofErr w:type="spellEnd"/>
+      <w:r>
+        <w:rPr>
+          <w:sz w:val="40"/>
+          <w:szCs w:val="40"/>
+        </w:rPr>
+        <w:t xml:space="preserve"> new commit </w:t>
+      </w:r>
+      <w:proofErr w:type="spellStart"/>
+      <w:r>
+        <w:rPr>
+          <w:sz w:val="40"/>
+          <w:szCs w:val="40"/>
+        </w:rPr>
+        <w:t>kia</w:t>
+      </w:r>
+      <w:proofErr w:type="spellEnd"/>
+      <w:r>
+        <w:rPr>
+          <w:sz w:val="40"/>
+          <w:szCs w:val="40"/>
+        </w:rPr>
+        <w:t xml:space="preserve"> </w:t>
+      </w:r>
+      <w:proofErr w:type="spellStart"/>
+      <w:r>
+        <w:rPr>
+          <w:sz w:val="40"/>
+          <w:szCs w:val="40"/>
+        </w:rPr>
+        <w:t>lekin</w:t>
+      </w:r>
+      <w:proofErr w:type="spellEnd"/>
+      <w:r>
+        <w:rPr>
+          <w:sz w:val="40"/>
+          <w:szCs w:val="40"/>
+        </w:rPr>
+        <w:t xml:space="preserve"> meanwhile </w:t>
+      </w:r>
+      <w:proofErr w:type="spellStart"/>
+      <w:r>
+        <w:rPr>
+          <w:sz w:val="40"/>
+          <w:szCs w:val="40"/>
+        </w:rPr>
+        <w:t>kisi</w:t>
+      </w:r>
+      <w:proofErr w:type="spellEnd"/>
+      <w:r>
+        <w:rPr>
+          <w:sz w:val="40"/>
+          <w:szCs w:val="40"/>
+        </w:rPr>
+        <w:t xml:space="preserve"> or </w:t>
+      </w:r>
+      <w:proofErr w:type="spellStart"/>
+      <w:r>
+        <w:rPr>
+          <w:sz w:val="40"/>
+          <w:szCs w:val="40"/>
+        </w:rPr>
+        <w:t>ny</w:t>
+      </w:r>
+      <w:proofErr w:type="spellEnd"/>
+      <w:r>
+        <w:rPr>
+          <w:sz w:val="40"/>
+          <w:szCs w:val="40"/>
+        </w:rPr>
+        <w:t xml:space="preserve"> b clone kit hi </w:t>
+      </w:r>
+      <w:proofErr w:type="spellStart"/>
+      <w:r>
+        <w:rPr>
+          <w:sz w:val="40"/>
+          <w:szCs w:val="40"/>
+        </w:rPr>
+        <w:t>os</w:t>
+      </w:r>
+      <w:proofErr w:type="spellEnd"/>
+      <w:r>
+        <w:rPr>
+          <w:sz w:val="40"/>
+          <w:szCs w:val="40"/>
+        </w:rPr>
+        <w:t xml:space="preserve"> </w:t>
+      </w:r>
+      <w:proofErr w:type="spellStart"/>
+      <w:r>
+        <w:rPr>
+          <w:sz w:val="40"/>
+          <w:szCs w:val="40"/>
+        </w:rPr>
+        <w:t>usne</w:t>
+      </w:r>
+      <w:proofErr w:type="spellEnd"/>
+      <w:r>
+        <w:rPr>
+          <w:sz w:val="40"/>
+          <w:szCs w:val="40"/>
+        </w:rPr>
+        <w:t xml:space="preserve"> </w:t>
+      </w:r>
+      <w:proofErr w:type="spellStart"/>
+      <w:r>
+        <w:rPr>
+          <w:sz w:val="40"/>
+          <w:szCs w:val="40"/>
+        </w:rPr>
+        <w:t>github</w:t>
+      </w:r>
+      <w:proofErr w:type="spellEnd"/>
+      <w:r>
+        <w:rPr>
+          <w:sz w:val="40"/>
+          <w:szCs w:val="40"/>
+        </w:rPr>
+        <w:t xml:space="preserve"> </w:t>
+      </w:r>
+      <w:proofErr w:type="spellStart"/>
+      <w:r>
+        <w:rPr>
+          <w:sz w:val="40"/>
+          <w:szCs w:val="40"/>
+        </w:rPr>
+        <w:t>pr</w:t>
+      </w:r>
+      <w:proofErr w:type="spellEnd"/>
+      <w:r>
+        <w:rPr>
+          <w:sz w:val="40"/>
+          <w:szCs w:val="40"/>
+        </w:rPr>
+        <w:t xml:space="preserve"> changes push b </w:t>
+      </w:r>
+      <w:proofErr w:type="spellStart"/>
+      <w:r>
+        <w:rPr>
+          <w:sz w:val="40"/>
+          <w:szCs w:val="40"/>
+        </w:rPr>
+        <w:t>kr</w:t>
+      </w:r>
+      <w:proofErr w:type="spellEnd"/>
+      <w:r>
+        <w:rPr>
+          <w:sz w:val="40"/>
+          <w:szCs w:val="40"/>
+        </w:rPr>
+        <w:t xml:space="preserve"> </w:t>
+      </w:r>
+      <w:proofErr w:type="spellStart"/>
+      <w:r>
+        <w:rPr>
+          <w:sz w:val="40"/>
+          <w:szCs w:val="40"/>
+        </w:rPr>
+        <w:t>diye</w:t>
+      </w:r>
+      <w:proofErr w:type="spellEnd"/>
+      <w:r>
+        <w:rPr>
+          <w:sz w:val="40"/>
+          <w:szCs w:val="40"/>
+        </w:rPr>
+        <w:t xml:space="preserve"> ab wo sari changes </w:t>
+      </w:r>
+      <w:proofErr w:type="spellStart"/>
+      <w:r>
+        <w:rPr>
+          <w:sz w:val="40"/>
+          <w:szCs w:val="40"/>
+        </w:rPr>
+        <w:t>apke</w:t>
+      </w:r>
+      <w:proofErr w:type="spellEnd"/>
+      <w:r>
+        <w:rPr>
+          <w:sz w:val="40"/>
+          <w:szCs w:val="40"/>
+        </w:rPr>
+        <w:t xml:space="preserve"> pass </w:t>
+      </w:r>
+      <w:proofErr w:type="spellStart"/>
+      <w:r>
+        <w:rPr>
+          <w:sz w:val="40"/>
+          <w:szCs w:val="40"/>
+        </w:rPr>
+        <w:t>ni</w:t>
+      </w:r>
+      <w:proofErr w:type="spellEnd"/>
+      <w:r>
+        <w:rPr>
+          <w:sz w:val="40"/>
+          <w:szCs w:val="40"/>
+        </w:rPr>
+        <w:t xml:space="preserve"> </w:t>
+      </w:r>
+      <w:proofErr w:type="spellStart"/>
+      <w:r>
+        <w:rPr>
+          <w:sz w:val="40"/>
+          <w:szCs w:val="40"/>
+        </w:rPr>
+        <w:t>hein</w:t>
+      </w:r>
+      <w:proofErr w:type="spellEnd"/>
+      <w:r>
+        <w:rPr>
+          <w:sz w:val="40"/>
+          <w:szCs w:val="40"/>
+        </w:rPr>
+        <w:t xml:space="preserve"> </w:t>
+      </w:r>
+      <w:proofErr w:type="spellStart"/>
+      <w:r>
+        <w:rPr>
+          <w:sz w:val="40"/>
+          <w:szCs w:val="40"/>
+        </w:rPr>
+        <w:t>aap</w:t>
+      </w:r>
+      <w:proofErr w:type="spellEnd"/>
+      <w:r>
+        <w:rPr>
+          <w:sz w:val="40"/>
+          <w:szCs w:val="40"/>
+        </w:rPr>
+        <w:t xml:space="preserve"> </w:t>
+      </w:r>
+      <w:proofErr w:type="spellStart"/>
+      <w:r>
+        <w:rPr>
+          <w:sz w:val="40"/>
+          <w:szCs w:val="40"/>
+        </w:rPr>
+        <w:t>unko</w:t>
+      </w:r>
+      <w:proofErr w:type="spellEnd"/>
+      <w:r>
+        <w:rPr>
+          <w:sz w:val="40"/>
+          <w:szCs w:val="40"/>
+        </w:rPr>
+        <w:t xml:space="preserve"> </w:t>
+      </w:r>
+      <w:proofErr w:type="spellStart"/>
+      <w:r>
+        <w:rPr>
+          <w:sz w:val="40"/>
+          <w:szCs w:val="40"/>
+        </w:rPr>
+        <w:t>kese</w:t>
+      </w:r>
+      <w:proofErr w:type="spellEnd"/>
+      <w:r>
+        <w:rPr>
+          <w:sz w:val="40"/>
+          <w:szCs w:val="40"/>
+        </w:rPr>
+        <w:t xml:space="preserve"> get </w:t>
+      </w:r>
+      <w:proofErr w:type="spellStart"/>
+      <w:r>
+        <w:rPr>
+          <w:sz w:val="40"/>
+          <w:szCs w:val="40"/>
+        </w:rPr>
+        <w:t>kr</w:t>
+      </w:r>
+      <w:proofErr w:type="spellEnd"/>
+      <w:r>
+        <w:rPr>
+          <w:sz w:val="40"/>
+          <w:szCs w:val="40"/>
+        </w:rPr>
+        <w:t xml:space="preserve"> </w:t>
+      </w:r>
+      <w:proofErr w:type="spellStart"/>
+      <w:r>
+        <w:rPr>
+          <w:sz w:val="40"/>
+          <w:szCs w:val="40"/>
+        </w:rPr>
+        <w:t>skty</w:t>
+      </w:r>
+      <w:proofErr w:type="spellEnd"/>
+      <w:r>
+        <w:rPr>
+          <w:sz w:val="40"/>
+          <w:szCs w:val="40"/>
+        </w:rPr>
+        <w:t xml:space="preserve"> ho</w:t>
+      </w:r>
+      <w:r>
+        <w:rPr>
+          <w:sz w:val="40"/>
+          <w:szCs w:val="40"/>
+        </w:rPr>
+        <w:t xml:space="preserve"> </w:t>
+      </w:r>
+      <w:proofErr w:type="spellStart"/>
+      <w:r>
+        <w:rPr>
+          <w:sz w:val="40"/>
+          <w:szCs w:val="40"/>
+        </w:rPr>
+        <w:t>yhn</w:t>
+      </w:r>
+      <w:proofErr w:type="spellEnd"/>
+      <w:r>
+        <w:rPr>
+          <w:sz w:val="40"/>
+          <w:szCs w:val="40"/>
+        </w:rPr>
+        <w:t xml:space="preserve"> game </w:t>
+      </w:r>
+      <w:proofErr w:type="spellStart"/>
+      <w:r>
+        <w:rPr>
+          <w:sz w:val="40"/>
+          <w:szCs w:val="40"/>
+        </w:rPr>
+        <w:t>ati</w:t>
+      </w:r>
+      <w:proofErr w:type="spellEnd"/>
+      <w:r>
+        <w:rPr>
+          <w:sz w:val="40"/>
+          <w:szCs w:val="40"/>
+        </w:rPr>
+        <w:t xml:space="preserve"> </w:t>
+      </w:r>
+      <w:proofErr w:type="spellStart"/>
+      <w:r>
+        <w:rPr>
+          <w:sz w:val="40"/>
+          <w:szCs w:val="40"/>
+        </w:rPr>
+        <w:t>hy</w:t>
+      </w:r>
+      <w:proofErr w:type="spellEnd"/>
+      <w:r>
+        <w:rPr>
+          <w:sz w:val="40"/>
+          <w:szCs w:val="40"/>
+        </w:rPr>
+        <w:t xml:space="preserve"> git fetch or git pull </w:t>
+      </w:r>
+      <w:proofErr w:type="spellStart"/>
+      <w:r>
+        <w:rPr>
+          <w:sz w:val="40"/>
+          <w:szCs w:val="40"/>
+        </w:rPr>
+        <w:t>ki</w:t>
+      </w:r>
+      <w:proofErr w:type="spellEnd"/>
+    </w:p>
+    <w:p>
+      <w:pPr>
+        <w:rPr>
+          <w:sz w:val="40"/>
+          <w:szCs w:val="40"/>
+        </w:rPr>
+      </w:pPr>
+      <w:r>
+        <w:rPr>
+          <w:sz w:val="40"/>
+          <w:szCs w:val="40"/>
+        </w:rPr>
+        <w:t xml:space="preserve">Workspace: Git add </w:t>
+      </w:r>
+      <w:r>
+        <w:rPr>
+          <w:sz w:val="40"/>
+          <w:szCs w:val="40"/>
+        </w:rPr>
+        <w:sym w:font="Wingdings" w:char="F0E0"/>
+      </w:r>
+      <w:r>
+        <w:rPr>
+          <w:sz w:val="40"/>
+          <w:szCs w:val="40"/>
+        </w:rPr>
+        <w:t xml:space="preserve"> Staging : git commit </w:t>
+      </w:r>
+      <w:r>
+        <w:rPr>
+          <w:sz w:val="40"/>
+          <w:szCs w:val="40"/>
+        </w:rPr>
+        <w:sym w:font="Wingdings" w:char="F0E0"/>
+      </w:r>
+      <w:r>
+        <w:rPr>
+          <w:sz w:val="40"/>
+          <w:szCs w:val="40"/>
+        </w:rPr>
+        <w:t xml:space="preserve"> Local repo (.git </w:t>
+      </w:r>
+      <w:proofErr w:type="spellStart"/>
+      <w:r>
+        <w:rPr>
+          <w:sz w:val="40"/>
+          <w:szCs w:val="40"/>
+        </w:rPr>
+        <w:t>wala</w:t>
+      </w:r>
+      <w:proofErr w:type="spellEnd"/>
+      <w:r>
+        <w:rPr>
+          <w:sz w:val="40"/>
+          <w:szCs w:val="40"/>
+        </w:rPr>
+        <w:t xml:space="preserve"> folder update) : git push </w:t>
+      </w:r>
+      <w:r>
+        <w:rPr>
+          <w:sz w:val="40"/>
+          <w:szCs w:val="40"/>
+        </w:rPr>
+        <w:sym w:font="Wingdings" w:char="F0E0"/>
+      </w:r>
+      <w:r>
+        <w:rPr>
+          <w:sz w:val="40"/>
+          <w:szCs w:val="40"/>
+        </w:rPr>
+        <w:t xml:space="preserve"> remote repository par.</w:t>
+      </w:r>
+    </w:p>
+    <w:p>
+      <w:pPr>
+        <w:rPr>
+          <w:sz w:val="40"/>
+          <w:szCs w:val="40"/>
+        </w:rPr>
+      </w:pPr>
+      <w:r>
+        <w:rPr>
+          <w:sz w:val="40"/>
+          <w:szCs w:val="40"/>
+        </w:rPr>
+        <w:lastRenderedPageBreak/>
+        <w:t xml:space="preserve">Git fetch or git pull backwards </w:t>
+      </w:r>
+      <w:proofErr w:type="spellStart"/>
+      <w:r>
+        <w:rPr>
+          <w:sz w:val="40"/>
+          <w:szCs w:val="40"/>
+        </w:rPr>
+        <w:t>ati</w:t>
+      </w:r>
+      <w:proofErr w:type="spellEnd"/>
+      <w:r>
+        <w:rPr>
+          <w:sz w:val="40"/>
+          <w:szCs w:val="40"/>
+        </w:rPr>
+        <w:t xml:space="preserve"> </w:t>
+      </w:r>
+      <w:proofErr w:type="spellStart"/>
+      <w:r>
+        <w:rPr>
+          <w:sz w:val="40"/>
+          <w:szCs w:val="40"/>
+        </w:rPr>
+        <w:t>hein</w:t>
+      </w:r>
+      <w:proofErr w:type="spellEnd"/>
+    </w:p>
+    <w:p>
+      <w:pPr>
+        <w:rPr>
+          <w:sz w:val="40"/>
+          <w:szCs w:val="40"/>
+        </w:rPr>
+      </w:pPr>
+      <w:r>
+        <w:rPr>
+          <w:sz w:val="40"/>
+          <w:szCs w:val="40"/>
+        </w:rPr>
+        <w:t xml:space="preserve">Local repo </w:t>
+      </w:r>
+      <w:r>
+        <w:rPr>
+          <w:sz w:val="40"/>
+          <w:szCs w:val="40"/>
+        </w:rPr>
+        <w:sym w:font="Wingdings" w:char="F0DF"/>
+      </w:r>
+      <w:r>
+        <w:rPr>
+          <w:sz w:val="40"/>
+          <w:szCs w:val="40"/>
+        </w:rPr>
+        <w:t xml:space="preserve"> git fetch</w:t>
+      </w:r>
+    </w:p>
+    <w:p>
+      <w:pPr>
+        <w:rPr>
+          <w:sz w:val="40"/>
+          <w:szCs w:val="40"/>
+        </w:rPr>
+      </w:pPr>
+      <w:r>
+        <w:rPr>
+          <w:sz w:val="40"/>
+          <w:szCs w:val="40"/>
+        </w:rPr>
+        <w:t xml:space="preserve">Workspace </w:t>
+      </w:r>
+      <w:r>
+        <w:rPr>
+          <w:sz w:val="40"/>
+          <w:szCs w:val="40"/>
+        </w:rPr>
+        <w:sym w:font="Wingdings" w:char="F0DF"/>
+      </w:r>
+      <w:r>
+        <w:rPr>
+          <w:sz w:val="40"/>
+          <w:szCs w:val="40"/>
+        </w:rPr>
+        <w:t xml:space="preserve"> git pull</w:t>
+      </w:r>
+    </w:p>
+    <w:p>
+      <w:pPr>
+        <w:rPr>
+          <w:sz w:val="40"/>
+          <w:szCs w:val="40"/>
+        </w:rPr>
+      </w:pPr>
+      <w:r>
+        <w:rPr>
+          <w:sz w:val="40"/>
+          <w:szCs w:val="40"/>
+        </w:rPr>
+        <w:t xml:space="preserve">Git fetch download </w:t>
+      </w:r>
+      <w:proofErr w:type="spellStart"/>
+      <w:r>
+        <w:rPr>
+          <w:sz w:val="40"/>
+          <w:szCs w:val="40"/>
+        </w:rPr>
+        <w:t>krta</w:t>
+      </w:r>
+      <w:proofErr w:type="spellEnd"/>
+      <w:r>
+        <w:rPr>
+          <w:sz w:val="40"/>
+          <w:szCs w:val="40"/>
+        </w:rPr>
+        <w:t xml:space="preserve"> </w:t>
+      </w:r>
+      <w:proofErr w:type="spellStart"/>
+      <w:r>
+        <w:rPr>
+          <w:sz w:val="40"/>
+          <w:szCs w:val="40"/>
+        </w:rPr>
+        <w:t>hy</w:t>
+      </w:r>
+      <w:proofErr w:type="spellEnd"/>
+      <w:r>
+        <w:rPr>
+          <w:sz w:val="40"/>
+          <w:szCs w:val="40"/>
+        </w:rPr>
+        <w:t xml:space="preserve"> changes ko </w:t>
+      </w:r>
+      <w:proofErr w:type="spellStart"/>
+      <w:r>
+        <w:rPr>
+          <w:sz w:val="40"/>
+          <w:szCs w:val="40"/>
+        </w:rPr>
+        <w:t>lekin</w:t>
+      </w:r>
+      <w:proofErr w:type="spellEnd"/>
+      <w:r>
+        <w:rPr>
+          <w:sz w:val="40"/>
+          <w:szCs w:val="40"/>
+        </w:rPr>
+        <w:t xml:space="preserve"> </w:t>
+      </w:r>
+      <w:proofErr w:type="spellStart"/>
+      <w:r>
+        <w:rPr>
+          <w:sz w:val="40"/>
+          <w:szCs w:val="40"/>
+        </w:rPr>
+        <w:t>apki</w:t>
+      </w:r>
+      <w:proofErr w:type="spellEnd"/>
+      <w:r>
+        <w:rPr>
+          <w:sz w:val="40"/>
+          <w:szCs w:val="40"/>
+        </w:rPr>
+        <w:t xml:space="preserve"> workspace ko </w:t>
+      </w:r>
+      <w:proofErr w:type="spellStart"/>
+      <w:r>
+        <w:rPr>
+          <w:sz w:val="40"/>
+          <w:szCs w:val="40"/>
+        </w:rPr>
+        <w:t>ni</w:t>
+      </w:r>
+      <w:proofErr w:type="spellEnd"/>
+      <w:r>
+        <w:rPr>
+          <w:sz w:val="40"/>
+          <w:szCs w:val="40"/>
+        </w:rPr>
+        <w:t xml:space="preserve"> touch </w:t>
+      </w:r>
+      <w:proofErr w:type="spellStart"/>
+      <w:r>
+        <w:rPr>
+          <w:sz w:val="40"/>
+          <w:szCs w:val="40"/>
+        </w:rPr>
+        <w:t>krta</w:t>
+      </w:r>
+      <w:proofErr w:type="spellEnd"/>
+      <w:r>
+        <w:rPr>
+          <w:sz w:val="40"/>
+          <w:szCs w:val="40"/>
+        </w:rPr>
+        <w:t>.</w:t>
+      </w:r>
+    </w:p>
+    <w:p>
+      <w:pPr>
+        <w:pStyle w:val="ListParagraph"/>
+        <w:numPr>
+          <w:ilvl w:val="0"/>
+          <w:numId w:val="1"/>
+        </w:numPr>
+        <w:rPr>
+          <w:sz w:val="40"/>
+          <w:szCs w:val="40"/>
+        </w:rPr>
+      </w:pPr>
+      <w:proofErr w:type="spellStart"/>
+      <w:r>
+        <w:rPr>
+          <w:sz w:val="40"/>
+          <w:szCs w:val="40"/>
+        </w:rPr>
+        <w:t>Gir</w:t>
+      </w:r>
+      <w:proofErr w:type="spellEnd"/>
+      <w:r>
+        <w:rPr>
+          <w:sz w:val="40"/>
+          <w:szCs w:val="40"/>
+        </w:rPr>
+        <w:t xml:space="preserve"> fetch &lt;remote&gt; : sari changes download </w:t>
+      </w:r>
+      <w:proofErr w:type="spellStart"/>
+      <w:r>
+        <w:rPr>
+          <w:sz w:val="40"/>
+          <w:szCs w:val="40"/>
+        </w:rPr>
+        <w:t>krne</w:t>
+      </w:r>
+      <w:proofErr w:type="spellEnd"/>
+      <w:r>
+        <w:rPr>
+          <w:sz w:val="40"/>
+          <w:szCs w:val="40"/>
+        </w:rPr>
+        <w:t xml:space="preserve"> k </w:t>
+      </w:r>
+      <w:proofErr w:type="spellStart"/>
+      <w:r>
+        <w:rPr>
+          <w:sz w:val="40"/>
+          <w:szCs w:val="40"/>
+        </w:rPr>
+        <w:t>liye</w:t>
+      </w:r>
+      <w:proofErr w:type="spellEnd"/>
+    </w:p>
+    <w:p>
+      <w:pPr>
+        <w:pStyle w:val="ListParagraph"/>
+        <w:numPr>
+          <w:ilvl w:val="0"/>
+          <w:numId w:val="1"/>
+        </w:numPr>
+        <w:rPr>
+          <w:sz w:val="40"/>
+          <w:szCs w:val="40"/>
+        </w:rPr>
+      </w:pPr>
+      <w:r>
+        <w:rPr>
+          <w:sz w:val="40"/>
+          <w:szCs w:val="40"/>
+        </w:rPr>
+        <w:t xml:space="preserve">Git fetch &lt;remote&gt; &lt;branch&gt; : specific branch se changes download </w:t>
+      </w:r>
+      <w:proofErr w:type="spellStart"/>
+      <w:r>
+        <w:rPr>
+          <w:sz w:val="40"/>
+          <w:szCs w:val="40"/>
+        </w:rPr>
+        <w:t>krne</w:t>
+      </w:r>
+      <w:proofErr w:type="spellEnd"/>
+      <w:r>
+        <w:rPr>
+          <w:sz w:val="40"/>
+          <w:szCs w:val="40"/>
+        </w:rPr>
+        <w:t xml:space="preserve"> k </w:t>
+      </w:r>
+      <w:proofErr w:type="spellStart"/>
+      <w:r>
+        <w:rPr>
+          <w:sz w:val="40"/>
+          <w:szCs w:val="40"/>
+        </w:rPr>
+        <w:t>liye</w:t>
+      </w:r>
+      <w:proofErr w:type="spellEnd"/>
+      <w:r>
+        <w:rPr>
+          <w:sz w:val="40"/>
+          <w:szCs w:val="40"/>
+        </w:rPr>
+        <w:t>.</w:t>
+      </w:r>
+    </w:p>
+    <w:p>
+      <w:pPr>
+        <w:rPr>
+          <w:b/>
+          <w:bCs/>
+          <w:sz w:val="40"/>
+          <w:szCs w:val="40"/>
+        </w:rPr>
+      </w:pPr>
+      <w:r>
+        <w:rPr>
+          <w:b/>
+          <w:bCs/>
+          <w:sz w:val="40"/>
+          <w:szCs w:val="40"/>
+        </w:rPr>
+        <w:t>Git Pull:</w:t>
+      </w:r>
+      <w:r>
+        <w:rPr>
+          <w:b/>
+          <w:bCs/>
+          <w:sz w:val="40"/>
+          <w:szCs w:val="40"/>
+        </w:rPr>
+        <w:t xml:space="preserve"> </w:t>
+      </w:r>
+    </w:p>
+    <w:p>
+      <w:pPr>
+        <w:rPr>
+          <w:sz w:val="40"/>
+          <w:szCs w:val="40"/>
+        </w:rPr>
+      </w:pPr>
+      <w:r>
+        <w:rPr>
+          <w:sz w:val="40"/>
+          <w:szCs w:val="40"/>
+        </w:rPr>
+        <w:t xml:space="preserve">Pull HEAD branch ko update </w:t>
+      </w:r>
+      <w:proofErr w:type="spellStart"/>
+      <w:r>
+        <w:rPr>
+          <w:sz w:val="40"/>
+          <w:szCs w:val="40"/>
+        </w:rPr>
+        <w:t>kr</w:t>
+      </w:r>
+      <w:proofErr w:type="spellEnd"/>
+      <w:r>
+        <w:rPr>
+          <w:sz w:val="40"/>
+          <w:szCs w:val="40"/>
+        </w:rPr>
+        <w:t xml:space="preserve"> </w:t>
+      </w:r>
+      <w:proofErr w:type="spellStart"/>
+      <w:r>
+        <w:rPr>
+          <w:sz w:val="40"/>
+          <w:szCs w:val="40"/>
+        </w:rPr>
+        <w:t>deti</w:t>
+      </w:r>
+      <w:proofErr w:type="spellEnd"/>
+      <w:r>
+        <w:rPr>
+          <w:sz w:val="40"/>
+          <w:szCs w:val="40"/>
+        </w:rPr>
+        <w:t xml:space="preserve"> </w:t>
+      </w:r>
+      <w:proofErr w:type="spellStart"/>
+      <w:r>
+        <w:rPr>
+          <w:sz w:val="40"/>
+          <w:szCs w:val="40"/>
+        </w:rPr>
+        <w:t>hy</w:t>
+      </w:r>
+      <w:proofErr w:type="spellEnd"/>
+      <w:r>
+        <w:rPr>
+          <w:sz w:val="40"/>
+          <w:szCs w:val="40"/>
+        </w:rPr>
+        <w:t xml:space="preserve"> fetch </w:t>
+      </w:r>
+      <w:proofErr w:type="spellStart"/>
+      <w:r>
+        <w:rPr>
+          <w:sz w:val="40"/>
+          <w:szCs w:val="40"/>
+        </w:rPr>
+        <w:t>ni</w:t>
+      </w:r>
+      <w:proofErr w:type="spellEnd"/>
+      <w:r>
+        <w:rPr>
+          <w:sz w:val="40"/>
+          <w:szCs w:val="40"/>
+        </w:rPr>
+        <w:t xml:space="preserve"> </w:t>
+      </w:r>
+      <w:proofErr w:type="spellStart"/>
+      <w:r>
+        <w:rPr>
+          <w:sz w:val="40"/>
+          <w:szCs w:val="40"/>
+        </w:rPr>
+        <w:t>krti</w:t>
+      </w:r>
+      <w:proofErr w:type="spellEnd"/>
+      <w:r>
+        <w:rPr>
+          <w:sz w:val="40"/>
+          <w:szCs w:val="40"/>
+        </w:rPr>
+        <w:t>.</w:t>
+      </w:r>
+    </w:p>
+    <w:p>
+      <w:pPr>
+        <w:rPr>
+          <w:sz w:val="40"/>
+          <w:szCs w:val="40"/>
+        </w:rPr>
+      </w:pPr>
+      <w:r>
+        <w:rPr>
+          <w:sz w:val="40"/>
+          <w:szCs w:val="40"/>
+        </w:rPr>
+        <w:t>Git pull = git fetch + git merge</w:t>
+      </w:r>
+    </w:p>
+    <w:p>
+      <w:pPr>
+        <w:rPr>
+          <w:sz w:val="40"/>
+          <w:szCs w:val="40"/>
+        </w:rPr>
+      </w:pPr>
+      <w:r>
+        <w:rPr>
+          <w:sz w:val="40"/>
+          <w:szCs w:val="40"/>
+        </w:rPr>
+        <w:t>Extra:</w:t>
+      </w:r>
+    </w:p>
+    <w:p>
+      <w:pPr>
+        <w:rPr>
+          <w:sz w:val="40"/>
+          <w:szCs w:val="40"/>
+        </w:rPr>
+      </w:pPr>
+      <w:proofErr w:type="spellStart"/>
+      <w:r>
+        <w:rPr>
+          <w:sz w:val="40"/>
+          <w:szCs w:val="40"/>
+        </w:rPr>
+        <w:t>Jb</w:t>
+      </w:r>
+      <w:proofErr w:type="spellEnd"/>
+      <w:r>
+        <w:rPr>
+          <w:sz w:val="40"/>
+          <w:szCs w:val="40"/>
+        </w:rPr>
+        <w:t xml:space="preserve"> </w:t>
+      </w:r>
+      <w:proofErr w:type="spellStart"/>
+      <w:r>
+        <w:rPr>
+          <w:sz w:val="40"/>
+          <w:szCs w:val="40"/>
+        </w:rPr>
+        <w:t>bhi</w:t>
+      </w:r>
+      <w:proofErr w:type="spellEnd"/>
+      <w:r>
+        <w:rPr>
+          <w:sz w:val="40"/>
+          <w:szCs w:val="40"/>
+        </w:rPr>
+        <w:t xml:space="preserve"> changes </w:t>
+      </w:r>
+      <w:proofErr w:type="spellStart"/>
+      <w:r>
+        <w:rPr>
+          <w:sz w:val="40"/>
+          <w:szCs w:val="40"/>
+        </w:rPr>
+        <w:t>kr</w:t>
+      </w:r>
+      <w:proofErr w:type="spellEnd"/>
+      <w:r>
+        <w:rPr>
+          <w:sz w:val="40"/>
+          <w:szCs w:val="40"/>
+        </w:rPr>
+        <w:t xml:space="preserve"> k add or commit </w:t>
+      </w:r>
+      <w:proofErr w:type="spellStart"/>
+      <w:r>
+        <w:rPr>
+          <w:sz w:val="40"/>
+          <w:szCs w:val="40"/>
+        </w:rPr>
+        <w:t>krien</w:t>
+      </w:r>
+      <w:proofErr w:type="spellEnd"/>
+      <w:r>
+        <w:rPr>
+          <w:sz w:val="40"/>
+          <w:szCs w:val="40"/>
+        </w:rPr>
+        <w:t xml:space="preserve"> tab </w:t>
+      </w:r>
+      <w:proofErr w:type="spellStart"/>
+      <w:r>
+        <w:rPr>
+          <w:sz w:val="40"/>
+          <w:szCs w:val="40"/>
+        </w:rPr>
+        <w:t>aik</w:t>
+      </w:r>
+      <w:proofErr w:type="spellEnd"/>
+      <w:r>
+        <w:rPr>
+          <w:sz w:val="40"/>
+          <w:szCs w:val="40"/>
+        </w:rPr>
+        <w:t xml:space="preserve"> </w:t>
+      </w:r>
+      <w:proofErr w:type="spellStart"/>
+      <w:r>
+        <w:rPr>
+          <w:sz w:val="40"/>
+          <w:szCs w:val="40"/>
+        </w:rPr>
+        <w:t>dfa</w:t>
+      </w:r>
+      <w:proofErr w:type="spellEnd"/>
+      <w:r>
+        <w:rPr>
+          <w:sz w:val="40"/>
+          <w:szCs w:val="40"/>
+        </w:rPr>
+        <w:t xml:space="preserve"> pull </w:t>
+      </w:r>
+      <w:proofErr w:type="spellStart"/>
+      <w:r>
+        <w:rPr>
+          <w:sz w:val="40"/>
+          <w:szCs w:val="40"/>
+        </w:rPr>
+        <w:t>kr</w:t>
+      </w:r>
+      <w:proofErr w:type="spellEnd"/>
+      <w:r>
+        <w:rPr>
+          <w:sz w:val="40"/>
+          <w:szCs w:val="40"/>
+        </w:rPr>
+        <w:t xml:space="preserve"> k </w:t>
+      </w:r>
+      <w:proofErr w:type="spellStart"/>
+      <w:r>
+        <w:rPr>
+          <w:sz w:val="40"/>
+          <w:szCs w:val="40"/>
+        </w:rPr>
+        <w:t>dekhien</w:t>
+      </w:r>
+      <w:proofErr w:type="spellEnd"/>
+      <w:r>
+        <w:rPr>
+          <w:sz w:val="40"/>
+          <w:szCs w:val="40"/>
+        </w:rPr>
+        <w:t xml:space="preserve"> changes to </w:t>
+      </w:r>
+      <w:proofErr w:type="spellStart"/>
+      <w:r>
+        <w:rPr>
+          <w:sz w:val="40"/>
+          <w:szCs w:val="40"/>
+        </w:rPr>
+        <w:t>ni</w:t>
+      </w:r>
+      <w:proofErr w:type="spellEnd"/>
+      <w:r>
+        <w:rPr>
+          <w:sz w:val="40"/>
+          <w:szCs w:val="40"/>
+        </w:rPr>
+        <w:t xml:space="preserve"> </w:t>
+      </w:r>
+      <w:proofErr w:type="spellStart"/>
+      <w:r>
+        <w:rPr>
+          <w:sz w:val="40"/>
+          <w:szCs w:val="40"/>
+        </w:rPr>
+        <w:t>aai</w:t>
+      </w:r>
+      <w:proofErr w:type="spellEnd"/>
+      <w:r>
+        <w:rPr>
+          <w:sz w:val="40"/>
+          <w:szCs w:val="40"/>
+        </w:rPr>
+        <w:t xml:space="preserve"> hui </w:t>
+      </w:r>
+      <w:proofErr w:type="spellStart"/>
+      <w:r>
+        <w:rPr>
+          <w:sz w:val="40"/>
+          <w:szCs w:val="40"/>
+        </w:rPr>
+        <w:t>taa</w:t>
+      </w:r>
+      <w:proofErr w:type="spellEnd"/>
+      <w:r>
+        <w:rPr>
+          <w:sz w:val="40"/>
+          <w:szCs w:val="40"/>
+        </w:rPr>
+        <w:t xml:space="preserve"> k conflicts se deal </w:t>
+      </w:r>
+      <w:proofErr w:type="spellStart"/>
+      <w:r>
+        <w:rPr>
+          <w:sz w:val="40"/>
+          <w:szCs w:val="40"/>
+        </w:rPr>
+        <w:t>kr</w:t>
+      </w:r>
+      <w:proofErr w:type="spellEnd"/>
+      <w:r>
+        <w:rPr>
+          <w:sz w:val="40"/>
+          <w:szCs w:val="40"/>
+        </w:rPr>
+        <w:t xml:space="preserve"> </w:t>
+      </w:r>
+      <w:proofErr w:type="spellStart"/>
+      <w:r>
+        <w:rPr>
+          <w:sz w:val="40"/>
+          <w:szCs w:val="40"/>
+        </w:rPr>
+        <w:t>skien</w:t>
+      </w:r>
+      <w:proofErr w:type="spellEnd"/>
+      <w:r>
+        <w:rPr>
+          <w:sz w:val="40"/>
+          <w:szCs w:val="40"/>
+        </w:rPr>
+        <w:t>.</w:t>
+      </w:r>
+    </w:p>
+    <w:p>
+      <w:pPr>
+        <w:pStyle w:val="ListParagraph"/>
+        <w:numPr>
+          <w:ilvl w:val="0"/>
+          <w:numId w:val="1"/>
+        </w:numPr>
+        <w:rPr>
+          <w:sz w:val="40"/>
+          <w:szCs w:val="40"/>
+        </w:rPr>
+      </w:pPr>
+      <w:r>
+        <w:rPr>
+          <w:sz w:val="40"/>
+          <w:szCs w:val="40"/>
+        </w:rPr>
+        <w:t xml:space="preserve">Git pull origin master or just git pull </w:t>
       </w:r>
       <w:bookmarkStart w:id="0" w:name="_GoBack"/>
       <w:bookmarkEnd w:id="0"/>
@@ -238,6 +3233,126 @@
     </w:sectPr>
   </w:body>
 </w:document>
+</file>
+
+<file path=word/numbering.xml><?xml version="1.0" encoding="utf-8"?>
+<w:numbering xmlns:wpc="http://schemas.microsoft.com/office/word/2010/wordprocessingCanvas" xmlns:cx="http://schemas.microsoft.com/office/drawing/2014/chartex" xmlns:cx1="http://schemas.microsoft.com/office/drawing/2015/9/8/chartex" xmlns:cx2="http://schemas.microsoft.com/office/drawing/2015/10/21/chartex" xmlns:cx3="http://schemas.microsoft.com/office/drawing/2016/5/9/chartex" xmlns:cx4="http://schemas.microsoft.com/office/drawing/2016/5/10/chartex" xmlns:cx5="http://schemas.microsoft.com/office/drawing/2016/5/11/chartex" xmlns:cx6="http://schemas.microsoft.com/office/drawing/2016/5/12/chartex" xmlns:cx7="http://schemas.microsoft.com/office/drawing/2016/5/13/chartex" xmlns:cx8="http://schemas.microsoft.com/office/drawing/2016/5/14/chartex" xmlns:mc="http://schemas.openxmlformats.org/markup-compatibility/2006" xmlns:aink="http://schemas.microsoft.com/office/drawing/2016/ink" xmlns:am3d="http://schemas.microsoft.com/office/drawing/2017/model3d" xmlns:o="urn:schemas-microsoft-com:office:office" xmlns:r="http://schemas.openxmlformats.org/officeDocument/2006/relationships" xmlns:m="http://schemas.openxmlformats.org/officeDocument/2006/math" xmlns:v="urn:schemas-microsoft-com:vml" xmlns:wp14="http://schemas.microsoft.com/office/word/2010/wordprocessingDrawing" xmlns:wp="http://schemas.openxmlformats.org/drawingml/2006/wordprocessingDrawing" xmlns:w10="urn:schemas-microsoft-com:office:word" xmlns:w="http://schemas.openxmlformats.org/wordprocessingml/2006/main" xmlns:w14="http://schemas.microsoft.com/office/word/2010/wordml" xmlns:w15="http://schemas.microsoft.com/office/word/2012/wordml" xmlns:w16cex="http://schemas.microsoft.com/office/word/2018/wordml/cex" xmlns:w16cid="http://schemas.microsoft.com/office/word/2016/wordml/cid" xmlns:w16="http://schemas.microsoft.com/office/word/2018/wordml" xmlns:w16se="http://schemas.microsoft.com/office/word/2015/wordml/symex" xmlns:wpg="http://schemas.microsoft.com/office/word/2010/wordprocessingGroup" xmlns:wpi="http://schemas.microsoft.com/office/word/2010/wordprocessingInk" xmlns:wne="http://schemas.microsoft.com/office/word/2006/wordml" xmlns:wps="http://schemas.microsoft.com/office/word/2010/wordprocessingShape" mc:Ignorable="w14 w15 w16se w16cid w16 w16cex wp14">
+  <w:abstractNum w:abstractNumId="0" w15:restartNumberingAfterBreak="0">
+    <w:nsid w:val="5D293A3B"/>
+    <w:multiLevelType w:val="hybridMultilevel"/>
+    <w:tmpl w:val="537066E8"/>
+    <w:lvl w:ilvl="0" w:tplc="9258CBD6">
+      <w:numFmt w:val="bullet"/>
+      <w:lvlText w:val=""/>
+      <w:lvlJc w:val="left"/>
+      <w:pPr>
+        <w:ind w:left="750" w:hanging="390"/>
+      </w:pPr>
+      <w:rPr>
+        <w:rFonts w:ascii="Wingdings" w:eastAsiaTheme="minorHAnsi" w:hAnsi="Wingdings" w:cstheme="minorBidi" w:hint="default"/>
+      </w:rPr>
+    </w:lvl>
+    <w:lvl w:ilvl="1" w:tplc="04090003" w:tentative="1">
+      <w:start w:val="1"/>
+      <w:numFmt w:val="bullet"/>
+      <w:lvlText w:val="o"/>
+      <w:lvlJc w:val="left"/>
+      <w:pPr>
+        <w:ind w:left="1440" w:hanging="360"/>
+      </w:pPr>
+      <w:rPr>
+        <w:rFonts w:ascii="Courier New" w:hAnsi="Courier New" w:cs="Courier New" w:hint="default"/>
+      </w:rPr>
+    </w:lvl>
+    <w:lvl w:ilvl="2" w:tplc="04090005" w:tentative="1">
+      <w:start w:val="1"/>
+      <w:numFmt w:val="bullet"/>
+      <w:lvlText w:val=""/>
+      <w:lvlJc w:val="left"/>
+      <w:pPr>
+        <w:ind w:left="2160" w:hanging="360"/>
+      </w:pPr>
+      <w:rPr>
+        <w:rFonts w:ascii="Wingdings" w:hAnsi="Wingdings" w:hint="default"/>
+      </w:rPr>
+    </w:lvl>
+    <w:lvl w:ilvl="3" w:tplc="04090001" w:tentative="1">
+      <w:start w:val="1"/>
+      <w:numFmt w:val="bullet"/>
+      <w:lvlText w:val=""/>
+      <w:lvlJc w:val="left"/>
+      <w:pPr>
+        <w:ind w:left="2880" w:hanging="360"/>
+      </w:pPr>
+      <w:rPr>
+        <w:rFonts w:ascii="Symbol" w:hAnsi="Symbol" w:hint="default"/>
+      </w:rPr>
+    </w:lvl>
+    <w:lvl w:ilvl="4" w:tplc="04090003" w:tentative="1">
+      <w:start w:val="1"/>
+      <w:numFmt w:val="bullet"/>
+      <w:lvlText w:val="o"/>
+      <w:lvlJc w:val="left"/>
+      <w:pPr>
+        <w:ind w:left="3600" w:hanging="360"/>
+      </w:pPr>
+      <w:rPr>
+        <w:rFonts w:ascii="Courier New" w:hAnsi="Courier New" w:cs="Courier New" w:hint="default"/>
+      </w:rPr>
+    </w:lvl>
+    <w:lvl w:ilvl="5" w:tplc="04090005" w:tentative="1">
+      <w:start w:val="1"/>
+      <w:numFmt w:val="bullet"/>
+      <w:lvlText w:val=""/>
+      <w:lvlJc w:val="left"/>
+      <w:pPr>
+        <w:ind w:left="4320" w:hanging="360"/>
+      </w:pPr>
+      <w:rPr>
+        <w:rFonts w:ascii="Wingdings" w:hAnsi="Wingdings" w:hint="default"/>
+      </w:rPr>
+    </w:lvl>
+    <w:lvl w:ilvl="6" w:tplc="04090001" w:tentative="1">
+      <w:start w:val="1"/>
+      <w:numFmt w:val="bullet"/>
+      <w:lvlText w:val=""/>
+      <w:lvlJc w:val="left"/>
+      <w:pPr>
+        <w:ind w:left="5040" w:hanging="360"/>
+      </w:pPr>
+      <w:rPr>
+        <w:rFonts w:ascii="Symbol" w:hAnsi="Symbol" w:hint="default"/>
+      </w:rPr>
+    </w:lvl>
+    <w:lvl w:ilvl="7" w:tplc="04090003" w:tentative="1">
+      <w:start w:val="1"/>
+      <w:numFmt w:val="bullet"/>
+      <w:lvlText w:val="o"/>
+      <w:lvlJc w:val="left"/>
+      <w:pPr>
+        <w:ind w:left="5760" w:hanging="360"/>
+      </w:pPr>
+      <w:rPr>
+        <w:rFonts w:ascii="Courier New" w:hAnsi="Courier New" w:cs="Courier New" w:hint="default"/>
+      </w:rPr>
+    </w:lvl>
+    <w:lvl w:ilvl="8" w:tplc="04090005" w:tentative="1">
+      <w:start w:val="1"/>
+      <w:numFmt w:val="bullet"/>
+      <w:lvlText w:val=""/>
+      <w:lvlJc w:val="left"/>
+      <w:pPr>
+        <w:ind w:left="6480" w:hanging="360"/>
+      </w:pPr>
+      <w:rPr>
+        <w:rFonts w:ascii="Wingdings" w:hAnsi="Wingdings" w:hint="default"/>
+      </w:rPr>
+    </w:lvl>
+  </w:abstractNum>
+  <w:num w:numId="1">
+    <w:abstractNumId w:val="0"/>
+  </w:num>
+</w:numbering>
 </file>
 
 <file path=word/styles.xml><?xml version="1.0" encoding="utf-8"?>
@@ -666,6 +3781,17 @@
     <w:semiHidden/>
     <w:unhideWhenUsed/>
   </w:style>
+  <w:style w:type="paragraph" w:styleId="ListParagraph">
+    <w:name w:val="List Paragraph"/>
+    <w:basedOn w:val="Normal"/>
+    <w:uiPriority w:val="34"/>
+    <w:qFormat/>
+    <w:rsid w:val="00980AEF"/>
+    <w:pPr>
+      <w:ind w:left="720"/>
+      <w:contextualSpacing/>
+    </w:pPr>
+  </w:style>
 </w:styles>
 </file>
 

</xml_diff>